<commit_message>
Ajout défaut interface graphique
Je le metterait peut-^tre dans ma conclusion personnelle je n'ai pas encore décidé ^^
</commit_message>
<xml_diff>
--- a/3-Fauconnier-Henriquet-RapportFinal.docx
+++ b/3-Fauconnier-Henriquet-RapportFinal.docx
@@ -1786,12 +1786,57 @@
           <w:numId w:val="6"/>
         </w:numPr>
       </w:pPr>
+      <w:r>
+        <w:t xml:space="preserve">Tentative d’implémentation </w:t>
+      </w:r>
+      <w:r>
+        <w:t xml:space="preserve">du </w:t>
+      </w:r>
+      <w:proofErr w:type="spellStart"/>
+      <w:r>
+        <w:t>drag’n</w:t>
+      </w:r>
+      <w:proofErr w:type="spellEnd"/>
+      <w:r>
+        <w:t xml:space="preserve"> drop finalement abandonner après avoir réussi à rendre les pièces déplaçables. Le problème était que je n’avais pas écrit les méthodes utilisées par manque de connaissance et malgré le succès de la première partie, je n’arrivais pas à empêcher les pièces de se superposer ce </w:t>
+      </w:r>
+      <w:bookmarkStart w:id="0" w:name="_GoBack"/>
+      <w:bookmarkEnd w:id="0"/>
+      <w:r>
+        <w:t xml:space="preserve">qui avait pour conséquence de détruire la lettre. J’ai donc abandonné cette possibilité car le projet était encore loin d’être fini et j’ai trouvé préférable de faire une interface graphique fonctionnelle plutôt que d’essayer pour </w:t>
+      </w:r>
+      <w:r>
+        <w:t>finalement</w:t>
+      </w:r>
+      <w:r>
+        <w:t xml:space="preserve"> ne pas finir l’intégralité des consignes demandées.</w:t>
+      </w:r>
+      <w:r>
+        <w:t xml:space="preserve"> Les seuls choses qu’il restait à faire pour ce </w:t>
+      </w:r>
+      <w:proofErr w:type="spellStart"/>
+      <w:r>
+        <w:t>drag’n</w:t>
+      </w:r>
+      <w:proofErr w:type="spellEnd"/>
+      <w:r>
+        <w:t xml:space="preserve"> drop étaient d’empêcher les lettres de se superposer et de lire le </w:t>
+      </w:r>
+      <w:proofErr w:type="spellStart"/>
+      <w:r>
+        <w:t>layout</w:t>
+      </w:r>
+      <w:proofErr w:type="spellEnd"/>
+      <w:r>
+        <w:t xml:space="preserve"> pour récupérer les modifications une fois que l’on appuyait sur jouer.</w:t>
+      </w:r>
     </w:p>
     <w:p>
       <w:pPr>
         <w:pStyle w:val="Titre1"/>
       </w:pPr>
       <w:r>
+        <w:lastRenderedPageBreak/>
         <w:t>Améliorations éventuelles :</w:t>
       </w:r>
     </w:p>
@@ -1847,8 +1892,6 @@
       <w:r>
         <w:t xml:space="preserve"> plus tard</w:t>
       </w:r>
-      <w:bookmarkStart w:id="0" w:name="_GoBack"/>
-      <w:bookmarkEnd w:id="0"/>
       <w:r>
         <w:t>.</w:t>
       </w:r>
@@ -1858,7 +1901,6 @@
         <w:pStyle w:val="Titre2"/>
       </w:pPr>
       <w:r>
-        <w:lastRenderedPageBreak/>
         <w:t xml:space="preserve">Interface console : </w:t>
       </w:r>
     </w:p>

</xml_diff>

<commit_message>
Ajout conslusion + difficultée
</commit_message>
<xml_diff>
--- a/3-Fauconnier-Henriquet-RapportFinal.docx
+++ b/3-Fauconnier-Henriquet-RapportFinal.docx
@@ -1,6 +1,6 @@
 
 <file path=word/document.xml><?xml version="1.0" encoding="utf-8"?>
-<w:document xmlns:wpc="http://schemas.microsoft.com/office/word/2010/wordprocessingCanvas" xmlns:cx="http://schemas.microsoft.com/office/drawing/2014/chartex" xmlns:cx1="http://schemas.microsoft.com/office/drawing/2015/9/8/chartex" xmlns:cx2="http://schemas.microsoft.com/office/drawing/2015/10/21/chartex" xmlns:cx3="http://schemas.microsoft.com/office/drawing/2016/5/9/chartex" xmlns:cx4="http://schemas.microsoft.com/office/drawing/2016/5/10/chartex" xmlns:cx5="http://schemas.microsoft.com/office/drawing/2016/5/11/chartex" xmlns:cx6="http://schemas.microsoft.com/office/drawing/2016/5/12/chartex" xmlns:cx7="http://schemas.microsoft.com/office/drawing/2016/5/13/chartex" xmlns:cx8="http://schemas.microsoft.com/office/drawing/2016/5/14/chartex" xmlns:mc="http://schemas.openxmlformats.org/markup-compatibility/2006" xmlns:aink="http://schemas.microsoft.com/office/drawing/2016/ink" xmlns:am3d="http://schemas.microsoft.com/office/drawing/2017/model3d" xmlns:o="urn:schemas-microsoft-com:office:office" xmlns:r="http://schemas.openxmlformats.org/officeDocument/2006/relationships" xmlns:m="http://schemas.openxmlformats.org/officeDocument/2006/math" xmlns:v="urn:schemas-microsoft-com:vml" xmlns:wp14="http://schemas.microsoft.com/office/word/2010/wordprocessingDrawing" xmlns:wp="http://schemas.openxmlformats.org/drawingml/2006/wordprocessingDrawing" xmlns:w10="urn:schemas-microsoft-com:office:word" xmlns:w="http://schemas.openxmlformats.org/wordprocessingml/2006/main" xmlns:w14="http://schemas.microsoft.com/office/word/2010/wordml" xmlns:w15="http://schemas.microsoft.com/office/word/2012/wordml" xmlns:w16cid="http://schemas.microsoft.com/office/word/2016/wordml/cid" xmlns:w16se="http://schemas.microsoft.com/office/word/2015/wordml/symex" xmlns:wpg="http://schemas.microsoft.com/office/word/2010/wordprocessingGroup" xmlns:wpi="http://schemas.microsoft.com/office/word/2010/wordprocessingInk" xmlns:wne="http://schemas.microsoft.com/office/word/2006/wordml" xmlns:wps="http://schemas.microsoft.com/office/word/2010/wordprocessingShape" mc:Ignorable="w14 w15 w16se w16cid wp14">
+<w:document xmlns:wpc="http://schemas.microsoft.com/office/word/2010/wordprocessingCanvas" xmlns:mo="http://schemas.microsoft.com/office/mac/office/2008/main" xmlns:mc="http://schemas.openxmlformats.org/markup-compatibility/2006" xmlns:mv="urn:schemas-microsoft-com:mac:vml" xmlns:o="urn:schemas-microsoft-com:office:office" xmlns:r="http://schemas.openxmlformats.org/officeDocument/2006/relationships" xmlns:m="http://schemas.openxmlformats.org/officeDocument/2006/math" xmlns:v="urn:schemas-microsoft-com:vml" xmlns:wp14="http://schemas.microsoft.com/office/word/2010/wordprocessingDrawing" xmlns:wp="http://schemas.openxmlformats.org/drawingml/2006/wordprocessingDrawing" xmlns:w10="urn:schemas-microsoft-com:office:word" xmlns:w="http://schemas.openxmlformats.org/wordprocessingml/2006/main" xmlns:w14="http://schemas.microsoft.com/office/word/2010/wordml" xmlns:w15="http://schemas.microsoft.com/office/word/2012/wordml" xmlns:wpg="http://schemas.microsoft.com/office/word/2010/wordprocessingGroup" xmlns:wpi="http://schemas.microsoft.com/office/word/2010/wordprocessingInk" xmlns:wne="http://schemas.microsoft.com/office/word/2006/wordml" xmlns:wps="http://schemas.microsoft.com/office/word/2010/wordprocessingShape" mc:Ignorable="w14 w15 wp14">
   <w:body>
     <w:p>
       <w:pPr>
@@ -201,7 +201,7 @@
       <w:r>
         <w:rPr>
           <w:noProof/>
-          <w:lang w:eastAsia="fr-BE"/>
+          <w:lang w:val="fr-FR" w:eastAsia="fr-FR"/>
         </w:rPr>
         <w:drawing>
           <wp:inline distT="0" distB="0" distL="0" distR="0" wp14:anchorId="62739BDA" wp14:editId="158B4F7B">
@@ -274,7 +274,7 @@
     </w:p>
     <w:p>
       <w:pPr>
-        <w:pStyle w:val="Paragraphedeliste"/>
+        <w:pStyle w:val="Pardeliste"/>
         <w:numPr>
           <w:ilvl w:val="1"/>
           <w:numId w:val="4"/>
@@ -351,7 +351,7 @@
     </w:p>
     <w:p>
       <w:pPr>
-        <w:pStyle w:val="Paragraphedeliste"/>
+        <w:pStyle w:val="Pardeliste"/>
         <w:numPr>
           <w:ilvl w:val="1"/>
           <w:numId w:val="4"/>
@@ -373,28 +373,16 @@
           <w:color w:val="222222"/>
           <w:lang w:val="en-GB" w:eastAsia="fr-BE"/>
         </w:rPr>
-        <w:t xml:space="preserve">1 </w:t>
-      </w:r>
-      <w:proofErr w:type="gramStart"/>
-      <w:r>
-        <w:rPr>
-          <w:rFonts w:eastAsia="Times New Roman" w:cstheme="minorHAnsi"/>
-          <w:i/>
-          <w:iCs/>
+        <w:t>1 point</w:t>
+      </w:r>
+      <w:r>
+        <w:rPr>
+          <w:rFonts w:eastAsia="Times New Roman" w:cstheme="minorHAnsi"/>
           <w:color w:val="222222"/>
           <w:lang w:val="en-GB" w:eastAsia="fr-BE"/>
         </w:rPr>
-        <w:t>point</w:t>
-      </w:r>
-      <w:r>
-        <w:rPr>
-          <w:rFonts w:eastAsia="Times New Roman" w:cstheme="minorHAnsi"/>
-          <w:color w:val="222222"/>
-          <w:lang w:val="en-GB" w:eastAsia="fr-BE"/>
-        </w:rPr>
         <w:t> :</w:t>
       </w:r>
-      <w:proofErr w:type="gramEnd"/>
       <w:r>
         <w:rPr>
           <w:rFonts w:eastAsia="Times New Roman" w:cstheme="minorHAnsi"/>
@@ -586,7 +574,7 @@
     </w:p>
     <w:p>
       <w:pPr>
-        <w:pStyle w:val="Paragraphedeliste"/>
+        <w:pStyle w:val="Pardeliste"/>
         <w:numPr>
           <w:ilvl w:val="1"/>
           <w:numId w:val="4"/>
@@ -699,7 +687,7 @@
     </w:p>
     <w:p>
       <w:pPr>
-        <w:pStyle w:val="Paragraphedeliste"/>
+        <w:pStyle w:val="Pardeliste"/>
         <w:numPr>
           <w:ilvl w:val="1"/>
           <w:numId w:val="4"/>
@@ -836,7 +824,7 @@
     </w:p>
     <w:p>
       <w:pPr>
-        <w:pStyle w:val="Paragraphedeliste"/>
+        <w:pStyle w:val="Pardeliste"/>
         <w:numPr>
           <w:ilvl w:val="1"/>
           <w:numId w:val="4"/>
@@ -933,7 +921,7 @@
     </w:p>
     <w:p>
       <w:pPr>
-        <w:pStyle w:val="Paragraphedeliste"/>
+        <w:pStyle w:val="Pardeliste"/>
         <w:numPr>
           <w:ilvl w:val="1"/>
           <w:numId w:val="4"/>
@@ -1036,7 +1024,7 @@
     </w:p>
     <w:p>
       <w:pPr>
-        <w:pStyle w:val="Paragraphedeliste"/>
+        <w:pStyle w:val="Pardeliste"/>
         <w:numPr>
           <w:ilvl w:val="1"/>
           <w:numId w:val="4"/>
@@ -1708,7 +1696,65 @@
         <w:pStyle w:val="Titre1"/>
       </w:pPr>
       <w:r>
-        <w:t>Diagramme UML :</w:t>
+        <w:t>Diagramme UML </w:t>
+      </w:r>
+      <w:r>
+        <w:t xml:space="preserve">final </w:t>
+      </w:r>
+      <w:r>
+        <w:t>:</w:t>
+      </w:r>
+    </w:p>
+    <w:p>
+      <w:pPr>
+        <w:ind w:left="0"/>
+      </w:pPr>
+      <w:r>
+        <w:rPr>
+          <w:noProof/>
+          <w:lang w:val="fr-FR" w:eastAsia="fr-FR"/>
+        </w:rPr>
+        <w:drawing>
+          <wp:inline distT="0" distB="0" distL="0" distR="0" wp14:anchorId="69A3DFB1" wp14:editId="63D48687">
+            <wp:extent cx="5759450" cy="3864610"/>
+            <wp:effectExtent l="0" t="0" r="6350" b="0"/>
+            <wp:docPr id="1" name="Image 1"/>
+            <wp:cNvGraphicFramePr>
+              <a:graphicFrameLocks xmlns:a="http://schemas.openxmlformats.org/drawingml/2006/main" noChangeAspect="1"/>
+            </wp:cNvGraphicFramePr>
+            <a:graphic xmlns:a="http://schemas.openxmlformats.org/drawingml/2006/main">
+              <a:graphicData uri="http://schemas.openxmlformats.org/drawingml/2006/picture">
+                <pic:pic xmlns:pic="http://schemas.openxmlformats.org/drawingml/2006/picture">
+                  <pic:nvPicPr>
+                    <pic:cNvPr id="1" name="3-Fauconnier-Henriquet-UMLGlobal.png"/>
+                    <pic:cNvPicPr/>
+                  </pic:nvPicPr>
+                  <pic:blipFill>
+                    <a:blip r:embed="rId8" cstate="print">
+                      <a:extLst>
+                        <a:ext uri="{28A0092B-C50C-407E-A947-70E740481C1C}">
+                          <a14:useLocalDpi xmlns:a14="http://schemas.microsoft.com/office/drawing/2010/main" val="0"/>
+                        </a:ext>
+                      </a:extLst>
+                    </a:blip>
+                    <a:stretch>
+                      <a:fillRect/>
+                    </a:stretch>
+                  </pic:blipFill>
+                  <pic:spPr>
+                    <a:xfrm>
+                      <a:off x="0" y="0"/>
+                      <a:ext cx="5759450" cy="3864610"/>
+                    </a:xfrm>
+                    <a:prstGeom prst="rect">
+                      <a:avLst/>
+                    </a:prstGeom>
+                  </pic:spPr>
+                </pic:pic>
+              </a:graphicData>
+            </a:graphic>
+          </wp:inline>
+        </w:drawing>
       </w:r>
     </w:p>
     <w:p>
@@ -1716,6 +1762,7 @@
         <w:pStyle w:val="Titre1"/>
       </w:pPr>
       <w:r>
+        <w:lastRenderedPageBreak/>
         <w:t>Choix d’implémentation :</w:t>
       </w:r>
     </w:p>
@@ -1745,7 +1792,7 @@
     </w:p>
     <w:p>
       <w:pPr>
-        <w:pStyle w:val="Paragraphedeliste"/>
+        <w:pStyle w:val="Pardeliste"/>
         <w:numPr>
           <w:ilvl w:val="0"/>
           <w:numId w:val="4"/>
@@ -1757,7 +1804,7 @@
     </w:p>
     <w:p>
       <w:pPr>
-        <w:pStyle w:val="Paragraphedeliste"/>
+        <w:pStyle w:val="Pardeliste"/>
         <w:numPr>
           <w:ilvl w:val="0"/>
           <w:numId w:val="4"/>
@@ -1772,6 +1819,35 @@
     </w:p>
     <w:p>
       <w:pPr>
+        <w:rPr>
+          <w:i/>
+        </w:rPr>
+      </w:pPr>
+      <w:r>
+        <w:rPr>
+          <w:i/>
+        </w:rPr>
+        <w:t xml:space="preserve">Résolution des problèmes : </w:t>
+      </w:r>
+    </w:p>
+    <w:p>
+      <w:r>
+        <w:t xml:space="preserve">Une des grosses interrogation au début du programme était de trouver un moyen de vérifier les mots posé ainsi que les nouveaux mots formés. </w:t>
+      </w:r>
+    </w:p>
+    <w:p>
+      <w:r>
+        <w:t>Nous avons trouvé la solution ensemble, en écrivant des algorithmes de vérification en pseudocode. Ensuite, en se basant sur ces algorithmes et après de nombreux essais, la vérification étaient implémentée. Elle sera modifiée encore de nombreuses fois, au fil des bugs rencontrés grâce aux tests et aux JUnits.</w:t>
+      </w:r>
+    </w:p>
+    <w:p>
+      <w:r>
+        <w:t>Nous avons suivi le même mode opératoire pour l’élaboration du calcul de score, en se basant sur des méthodes écrite en pseudocode.</w:t>
+      </w:r>
+    </w:p>
+    <w:p/>
+    <w:p>
+      <w:pPr>
         <w:pStyle w:val="Titre2"/>
       </w:pPr>
       <w:r>
@@ -1780,7 +1856,7 @@
     </w:p>
     <w:p>
       <w:pPr>
-        <w:pStyle w:val="Paragraphedeliste"/>
+        <w:pStyle w:val="Pardeliste"/>
         <w:numPr>
           <w:ilvl w:val="0"/>
           <w:numId w:val="6"/>
@@ -1790,20 +1866,31 @@
         <w:t xml:space="preserve">Tentative d’implémentation </w:t>
       </w:r>
       <w:r>
-        <w:t xml:space="preserve">du </w:t>
-      </w:r>
-      <w:proofErr w:type="spellStart"/>
-      <w:r>
-        <w:t>drag’n</w:t>
-      </w:r>
-      <w:proofErr w:type="spellEnd"/>
-      <w:r>
-        <w:t xml:space="preserve"> drop finalement abandonner après avoir réussi à rendre les pièces déplaçables. Le problème était que je n’avais pas écrit les méthodes utilisées par manque de connaissance et malgré le succès de la première partie, je n’arrivais pas à empêcher les pièces de se superposer ce </w:t>
-      </w:r>
-      <w:bookmarkStart w:id="0" w:name="_GoBack"/>
-      <w:bookmarkEnd w:id="0"/>
-      <w:r>
-        <w:t xml:space="preserve">qui avait pour conséquence de détruire la lettre. J’ai donc abandonné cette possibilité car le projet était encore loin d’être fini et j’ai trouvé préférable de faire une interface graphique fonctionnelle plutôt que d’essayer pour </w:t>
+        <w:t>du d</w:t>
+      </w:r>
+      <w:r>
+        <w:t>rag’n drop finalement abandonné</w:t>
+      </w:r>
+      <w:r>
+        <w:t xml:space="preserve"> après avoir réussi à rendre les pièces déplaçables. </w:t>
+      </w:r>
+    </w:p>
+    <w:p>
+      <w:pPr>
+        <w:pStyle w:val="Pardeliste"/>
+        <w:ind w:left="1068"/>
+      </w:pPr>
+      <w:r>
+        <w:t xml:space="preserve">Le problème était que je n’avais pas écrit les méthodes utilisées par manque de connaissance et malgré le succès de la première partie, je n’arrivais pas à empêcher les pièces de se superposer ce qui avait pour conséquence de détruire la lettre. </w:t>
+      </w:r>
+    </w:p>
+    <w:p>
+      <w:pPr>
+        <w:pStyle w:val="Pardeliste"/>
+        <w:ind w:left="1068"/>
+      </w:pPr>
+      <w:r>
+        <w:t xml:space="preserve">J’ai donc abandonné cette possibilité car le projet était encore loin d’être fini et j’ai trouvé préférable de faire une interface graphique fonctionnelle plutôt que d’essayer pour </w:t>
       </w:r>
       <w:r>
         <w:t>finalement</w:t>
@@ -1812,23 +1899,7 @@
         <w:t xml:space="preserve"> ne pas finir l’intégralité des consignes demandées.</w:t>
       </w:r>
       <w:r>
-        <w:t xml:space="preserve"> Les seuls choses qu’il restait à faire pour ce </w:t>
-      </w:r>
-      <w:proofErr w:type="spellStart"/>
-      <w:r>
-        <w:t>drag’n</w:t>
-      </w:r>
-      <w:proofErr w:type="spellEnd"/>
-      <w:r>
-        <w:t xml:space="preserve"> drop étaient d’empêcher les lettres de se superposer et de lire le </w:t>
-      </w:r>
-      <w:proofErr w:type="spellStart"/>
-      <w:r>
-        <w:t>layout</w:t>
-      </w:r>
-      <w:proofErr w:type="spellEnd"/>
-      <w:r>
-        <w:t xml:space="preserve"> pour récupérer les modifications une fois que l’on appuyait sur jouer.</w:t>
+        <w:t xml:space="preserve"> Les seuls choses qu’il restait à faire pour ce drag’n drop étaient d’empêcher les lettres de se superposer et de lire le layout pour récupérer les modifications une fois que l’on appuyait sur jouer.</w:t>
       </w:r>
     </w:p>
     <w:p>
@@ -1836,7 +1907,6 @@
         <w:pStyle w:val="Titre1"/>
       </w:pPr>
       <w:r>
-        <w:lastRenderedPageBreak/>
         <w:t>Améliorations éventuelles :</w:t>
       </w:r>
     </w:p>
@@ -1850,7 +1920,7 @@
     </w:p>
     <w:p>
       <w:pPr>
-        <w:pStyle w:val="Paragraphedeliste"/>
+        <w:pStyle w:val="Pardeliste"/>
         <w:numPr>
           <w:ilvl w:val="0"/>
           <w:numId w:val="6"/>
@@ -1862,7 +1932,7 @@
     </w:p>
     <w:p>
       <w:pPr>
-        <w:pStyle w:val="Paragraphedeliste"/>
+        <w:pStyle w:val="Pardeliste"/>
         <w:numPr>
           <w:ilvl w:val="0"/>
           <w:numId w:val="6"/>
@@ -1874,7 +1944,7 @@
     </w:p>
     <w:p>
       <w:pPr>
-        <w:pStyle w:val="Paragraphedeliste"/>
+        <w:pStyle w:val="Pardeliste"/>
         <w:numPr>
           <w:ilvl w:val="0"/>
           <w:numId w:val="6"/>
@@ -1906,38 +1976,14 @@
     </w:p>
     <w:p>
       <w:pPr>
-        <w:pStyle w:val="Paragraphedeliste"/>
+        <w:pStyle w:val="Pardeliste"/>
         <w:numPr>
           <w:ilvl w:val="0"/>
           <w:numId w:val="6"/>
         </w:numPr>
       </w:pPr>
       <w:r>
-        <w:t>Ajout d</w:t>
-      </w:r>
-      <w:r>
-        <w:t>e fonctionnalité</w:t>
-      </w:r>
-      <w:r>
-        <w:t xml:space="preserve"> pour </w:t>
-      </w:r>
-      <w:r>
-        <w:t>permettre de</w:t>
-      </w:r>
-      <w:r>
-        <w:t xml:space="preserve"> relancer directement une partie à la fin d’une, abandonner la partie et </w:t>
-      </w:r>
-      <w:r>
-        <w:t>pouvoir</w:t>
-      </w:r>
-      <w:r>
-        <w:t xml:space="preserve"> sauvegarde</w:t>
-      </w:r>
-      <w:r>
-        <w:t>r</w:t>
-      </w:r>
-      <w:r>
-        <w:t xml:space="preserve"> la partie.</w:t>
+        <w:t>Ajout de fonctionnalité pour permettre de relancer directement une partie à la fin d’une, abandonner la partie et pouvoir sauvegarder la partie.</w:t>
       </w:r>
     </w:p>
     <w:p>
@@ -1950,37 +1996,32 @@
     </w:p>
     <w:p>
       <w:pPr>
-        <w:pStyle w:val="Paragraphedeliste"/>
+        <w:pStyle w:val="Pardeliste"/>
         <w:numPr>
           <w:ilvl w:val="0"/>
           <w:numId w:val="6"/>
         </w:numPr>
       </w:pPr>
       <w:r>
-        <w:t xml:space="preserve">Utilisation du </w:t>
-      </w:r>
-      <w:proofErr w:type="spellStart"/>
-      <w:r>
-        <w:t>Drag’n</w:t>
-      </w:r>
-      <w:proofErr w:type="spellEnd"/>
-      <w:r>
-        <w:t xml:space="preserve"> Drop pour rendre l’interface graphique plus agréable à l’utilisation.</w:t>
-      </w:r>
-    </w:p>
-    <w:p>
-      <w:pPr>
-        <w:pStyle w:val="Paragraphedeliste"/>
+        <w:t>Utilisation du Drag’n Drop pour rendre l’interface graphique plus agréable à l’utilisation.</w:t>
+      </w:r>
+    </w:p>
+    <w:p>
+      <w:pPr>
+        <w:pStyle w:val="Pardeliste"/>
         <w:numPr>
           <w:ilvl w:val="0"/>
           <w:numId w:val="6"/>
         </w:numPr>
       </w:pPr>
       <w:r>
-        <w:t xml:space="preserve">Ajout d’un menu pour pouvoir relancer directement une partie à la fin </w:t>
-      </w:r>
-      <w:r>
-        <w:t xml:space="preserve">d’une, </w:t>
+        <w:t>Ajout d’un menu pour pouvoir relancer</w:t>
+      </w:r>
+      <w:r>
+        <w:t xml:space="preserve"> directement une partie lorsque l’on en termine </w:t>
+      </w:r>
+      <w:r>
+        <w:t xml:space="preserve">une, </w:t>
       </w:r>
       <w:r>
         <w:t>abandonner la partie</w:t>
@@ -1997,6 +2038,7 @@
         <w:pStyle w:val="Titre1"/>
       </w:pPr>
       <w:r>
+        <w:lastRenderedPageBreak/>
         <w:t>Conclusion personnelle</w:t>
       </w:r>
       <w:r>
@@ -2010,16 +2052,182 @@
       <w:pPr>
         <w:pStyle w:val="Sansinterligne"/>
         <w:spacing w:before="120" w:after="120"/>
-        <w:ind w:firstLine="708"/>
         <w:jc w:val="both"/>
         <w:rPr>
           <w:lang w:eastAsia="fr-BE"/>
         </w:rPr>
       </w:pPr>
+      <w:r>
+        <w:rPr>
+          <w:lang w:eastAsia="fr-BE"/>
+        </w:rPr>
+        <w:tab/>
+        <w:t xml:space="preserve">Simon Fauconnier : </w:t>
+      </w:r>
+    </w:p>
+    <w:p>
+      <w:pPr>
+        <w:pStyle w:val="Sansinterligne"/>
+        <w:rPr>
+          <w:lang w:eastAsia="fr-BE"/>
+        </w:rPr>
+      </w:pPr>
+      <w:r>
+        <w:rPr>
+          <w:lang w:eastAsia="fr-BE"/>
+        </w:rPr>
+        <w:t xml:space="preserve">Personnellement, j’ai beaucoup appris grâce à ce projet. </w:t>
+      </w:r>
+      <w:r>
+        <w:rPr>
+          <w:lang w:eastAsia="fr-BE"/>
+        </w:rPr>
+        <w:t>Nous avons réussi à résoudre de nombreuses interrogation grâce aux nombreux tutoriel</w:t>
+      </w:r>
+      <w:r>
+        <w:rPr>
+          <w:lang w:eastAsia="fr-BE"/>
+        </w:rPr>
+        <w:t>s</w:t>
+      </w:r>
+      <w:bookmarkStart w:id="0" w:name="_GoBack"/>
+      <w:bookmarkEnd w:id="0"/>
+      <w:r>
+        <w:rPr>
+          <w:lang w:eastAsia="fr-BE"/>
+        </w:rPr>
+        <w:t xml:space="preserve"> disponible sur le net (ArrayList, Socket,…)</w:t>
+      </w:r>
+    </w:p>
+    <w:p>
+      <w:pPr>
+        <w:pStyle w:val="Sansinterligne"/>
+        <w:rPr>
+          <w:lang w:eastAsia="fr-BE"/>
+        </w:rPr>
+      </w:pPr>
+    </w:p>
+    <w:p>
+      <w:pPr>
+        <w:pStyle w:val="Sansinterligne"/>
+        <w:rPr>
+          <w:lang w:eastAsia="fr-BE"/>
+        </w:rPr>
+      </w:pPr>
+      <w:r>
+        <w:rPr>
+          <w:lang w:eastAsia="fr-BE"/>
+        </w:rPr>
+        <w:t>Le fait de prendre un jeu déjà existant nous a donné des contraintes à respecter, en effet nous dev</w:t>
+      </w:r>
+      <w:r>
+        <w:rPr>
+          <w:lang w:eastAsia="fr-BE"/>
+        </w:rPr>
+        <w:t>i</w:t>
+      </w:r>
+      <w:r>
+        <w:rPr>
+          <w:lang w:eastAsia="fr-BE"/>
+        </w:rPr>
+        <w:t>ons rendre un jeu de scrabble fonctionnel, avec toute les règles officielles implémentées. C’était donc un défi d’arriver à faire fonctionner l’application avec to</w:t>
+      </w:r>
+      <w:r>
+        <w:rPr>
+          <w:lang w:eastAsia="fr-BE"/>
+        </w:rPr>
+        <w:t>utes l</w:t>
+      </w:r>
+      <w:r>
+        <w:rPr>
+          <w:lang w:eastAsia="fr-BE"/>
+        </w:rPr>
+        <w:t>es fonctionnalités imposée dans le cahier des charges.</w:t>
+      </w:r>
+    </w:p>
+    <w:p>
+      <w:pPr>
+        <w:pStyle w:val="Sansinterligne"/>
+        <w:rPr>
+          <w:lang w:eastAsia="fr-BE"/>
+        </w:rPr>
+      </w:pPr>
+    </w:p>
+    <w:p>
+      <w:pPr>
+        <w:pStyle w:val="Sansinterligne"/>
+        <w:rPr>
+          <w:lang w:eastAsia="fr-BE"/>
+        </w:rPr>
+      </w:pPr>
+      <w:r>
+        <w:rPr>
+          <w:lang w:eastAsia="fr-BE"/>
+        </w:rPr>
+        <w:t>Nous avons délégué le trava</w:t>
+      </w:r>
+      <w:r>
+        <w:rPr>
+          <w:lang w:eastAsia="fr-BE"/>
+        </w:rPr>
+        <w:t xml:space="preserve">il </w:t>
+      </w:r>
+      <w:r>
+        <w:rPr>
+          <w:lang w:eastAsia="fr-BE"/>
+        </w:rPr>
+        <w:t>dès le début du projet. GitHub s’est révélé très pratique pour suivre l’</w:t>
+      </w:r>
+      <w:r>
+        <w:rPr>
+          <w:lang w:eastAsia="fr-BE"/>
+        </w:rPr>
+        <w:t xml:space="preserve">évolution du projet en restant attentif à </w:t>
+      </w:r>
+      <w:r>
+        <w:rPr>
+          <w:lang w:eastAsia="fr-BE"/>
+        </w:rPr>
+        <w:t>la progression de l’autre.</w:t>
+      </w:r>
+      <w:r>
+        <w:rPr>
+          <w:lang w:eastAsia="fr-BE"/>
+        </w:rPr>
+        <w:t xml:space="preserve"> </w:t>
+      </w:r>
+      <w:r>
+        <w:rPr>
+          <w:lang w:eastAsia="fr-BE"/>
+        </w:rPr>
+        <w:t>Nous avons beaucoup discuté ensemble des problèmes rencontrés afin des trouver des solutions adaptées.</w:t>
+      </w:r>
+    </w:p>
+    <w:p>
+      <w:pPr>
+        <w:pStyle w:val="Sansinterligne"/>
+        <w:rPr>
+          <w:lang w:eastAsia="fr-BE"/>
+        </w:rPr>
+      </w:pPr>
+    </w:p>
+    <w:p>
+      <w:pPr>
+        <w:pStyle w:val="Sansinterligne"/>
+        <w:rPr>
+          <w:lang w:eastAsia="fr-BE"/>
+        </w:rPr>
+      </w:pPr>
+      <w:r>
+        <w:rPr>
+          <w:lang w:eastAsia="fr-BE"/>
+        </w:rPr>
+        <w:t xml:space="preserve"> </w:t>
+      </w:r>
     </w:p>
     <w:sectPr>
-      <w:headerReference w:type="default" r:id="rId8"/>
-      <w:headerReference w:type="first" r:id="rId9"/>
+      <w:headerReference w:type="default" r:id="rId9"/>
+      <w:headerReference w:type="first" r:id="rId10"/>
       <w:pgSz w:w="11906" w:h="16838"/>
       <w:pgMar w:top="1134" w:right="1418" w:bottom="851" w:left="1418" w:header="709" w:footer="709" w:gutter="0"/>
       <w:cols w:space="708"/>
@@ -2031,7 +2239,7 @@
 </file>
 
 <file path=word/endnotes.xml><?xml version="1.0" encoding="utf-8"?>
-<w:endnotes xmlns:wpc="http://schemas.microsoft.com/office/word/2010/wordprocessingCanvas" xmlns:cx="http://schemas.microsoft.com/office/drawing/2014/chartex" xmlns:cx1="http://schemas.microsoft.com/office/drawing/2015/9/8/chartex" xmlns:cx2="http://schemas.microsoft.com/office/drawing/2015/10/21/chartex" xmlns:cx3="http://schemas.microsoft.com/office/drawing/2016/5/9/chartex" xmlns:cx4="http://schemas.microsoft.com/office/drawing/2016/5/10/chartex" xmlns:cx5="http://schemas.microsoft.com/office/drawing/2016/5/11/chartex" xmlns:cx6="http://schemas.microsoft.com/office/drawing/2016/5/12/chartex" xmlns:cx7="http://schemas.microsoft.com/office/drawing/2016/5/13/chartex" xmlns:cx8="http://schemas.microsoft.com/office/drawing/2016/5/14/chartex" xmlns:mc="http://schemas.openxmlformats.org/markup-compatibility/2006" xmlns:aink="http://schemas.microsoft.com/office/drawing/2016/ink" xmlns:am3d="http://schemas.microsoft.com/office/drawing/2017/model3d" xmlns:o="urn:schemas-microsoft-com:office:office" xmlns:r="http://schemas.openxmlformats.org/officeDocument/2006/relationships" xmlns:m="http://schemas.openxmlformats.org/officeDocument/2006/math" xmlns:v="urn:schemas-microsoft-com:vml" xmlns:wp14="http://schemas.microsoft.com/office/word/2010/wordprocessingDrawing" xmlns:wp="http://schemas.openxmlformats.org/drawingml/2006/wordprocessingDrawing" xmlns:w10="urn:schemas-microsoft-com:office:word" xmlns:w="http://schemas.openxmlformats.org/wordprocessingml/2006/main" xmlns:w14="http://schemas.microsoft.com/office/word/2010/wordml" xmlns:w15="http://schemas.microsoft.com/office/word/2012/wordml" xmlns:w16cid="http://schemas.microsoft.com/office/word/2016/wordml/cid" xmlns:w16se="http://schemas.microsoft.com/office/word/2015/wordml/symex" xmlns:wpg="http://schemas.microsoft.com/office/word/2010/wordprocessingGroup" xmlns:wpi="http://schemas.microsoft.com/office/word/2010/wordprocessingInk" xmlns:wne="http://schemas.microsoft.com/office/word/2006/wordml" xmlns:wps="http://schemas.microsoft.com/office/word/2010/wordprocessingShape" mc:Ignorable="w14 w15 w16se w16cid wp14">
+<w:endnotes xmlns:wpc="http://schemas.microsoft.com/office/word/2010/wordprocessingCanvas" xmlns:mo="http://schemas.microsoft.com/office/mac/office/2008/main" xmlns:mc="http://schemas.openxmlformats.org/markup-compatibility/2006" xmlns:mv="urn:schemas-microsoft-com:mac:vml" xmlns:o="urn:schemas-microsoft-com:office:office" xmlns:r="http://schemas.openxmlformats.org/officeDocument/2006/relationships" xmlns:m="http://schemas.openxmlformats.org/officeDocument/2006/math" xmlns:v="urn:schemas-microsoft-com:vml" xmlns:wp14="http://schemas.microsoft.com/office/word/2010/wordprocessingDrawing" xmlns:wp="http://schemas.openxmlformats.org/drawingml/2006/wordprocessingDrawing" xmlns:w10="urn:schemas-microsoft-com:office:word" xmlns:w="http://schemas.openxmlformats.org/wordprocessingml/2006/main" xmlns:w14="http://schemas.microsoft.com/office/word/2010/wordml" xmlns:w15="http://schemas.microsoft.com/office/word/2012/wordml" xmlns:wpg="http://schemas.microsoft.com/office/word/2010/wordprocessingGroup" xmlns:wpi="http://schemas.microsoft.com/office/word/2010/wordprocessingInk" xmlns:wne="http://schemas.microsoft.com/office/word/2006/wordml" xmlns:wps="http://schemas.microsoft.com/office/word/2010/wordprocessingShape" mc:Ignorable="w14 w15 wp14">
   <w:endnote w:type="separator" w:id="-1">
     <w:p>
       <w:pPr>
@@ -2056,7 +2264,7 @@
 </file>
 
 <file path=word/footnotes.xml><?xml version="1.0" encoding="utf-8"?>
-<w:footnotes xmlns:wpc="http://schemas.microsoft.com/office/word/2010/wordprocessingCanvas" xmlns:cx="http://schemas.microsoft.com/office/drawing/2014/chartex" xmlns:cx1="http://schemas.microsoft.com/office/drawing/2015/9/8/chartex" xmlns:cx2="http://schemas.microsoft.com/office/drawing/2015/10/21/chartex" xmlns:cx3="http://schemas.microsoft.com/office/drawing/2016/5/9/chartex" xmlns:cx4="http://schemas.microsoft.com/office/drawing/2016/5/10/chartex" xmlns:cx5="http://schemas.microsoft.com/office/drawing/2016/5/11/chartex" xmlns:cx6="http://schemas.microsoft.com/office/drawing/2016/5/12/chartex" xmlns:cx7="http://schemas.microsoft.com/office/drawing/2016/5/13/chartex" xmlns:cx8="http://schemas.microsoft.com/office/drawing/2016/5/14/chartex" xmlns:mc="http://schemas.openxmlformats.org/markup-compatibility/2006" xmlns:aink="http://schemas.microsoft.com/office/drawing/2016/ink" xmlns:am3d="http://schemas.microsoft.com/office/drawing/2017/model3d" xmlns:o="urn:schemas-microsoft-com:office:office" xmlns:r="http://schemas.openxmlformats.org/officeDocument/2006/relationships" xmlns:m="http://schemas.openxmlformats.org/officeDocument/2006/math" xmlns:v="urn:schemas-microsoft-com:vml" xmlns:wp14="http://schemas.microsoft.com/office/word/2010/wordprocessingDrawing" xmlns:wp="http://schemas.openxmlformats.org/drawingml/2006/wordprocessingDrawing" xmlns:w10="urn:schemas-microsoft-com:office:word" xmlns:w="http://schemas.openxmlformats.org/wordprocessingml/2006/main" xmlns:w14="http://schemas.microsoft.com/office/word/2010/wordml" xmlns:w15="http://schemas.microsoft.com/office/word/2012/wordml" xmlns:w16cid="http://schemas.microsoft.com/office/word/2016/wordml/cid" xmlns:w16se="http://schemas.microsoft.com/office/word/2015/wordml/symex" xmlns:wpg="http://schemas.microsoft.com/office/word/2010/wordprocessingGroup" xmlns:wpi="http://schemas.microsoft.com/office/word/2010/wordprocessingInk" xmlns:wne="http://schemas.microsoft.com/office/word/2006/wordml" xmlns:wps="http://schemas.microsoft.com/office/word/2010/wordprocessingShape" mc:Ignorable="w14 w15 w16se w16cid wp14">
+<w:footnotes xmlns:wpc="http://schemas.microsoft.com/office/word/2010/wordprocessingCanvas" xmlns:mo="http://schemas.microsoft.com/office/mac/office/2008/main" xmlns:mc="http://schemas.openxmlformats.org/markup-compatibility/2006" xmlns:mv="urn:schemas-microsoft-com:mac:vml" xmlns:o="urn:schemas-microsoft-com:office:office" xmlns:r="http://schemas.openxmlformats.org/officeDocument/2006/relationships" xmlns:m="http://schemas.openxmlformats.org/officeDocument/2006/math" xmlns:v="urn:schemas-microsoft-com:vml" xmlns:wp14="http://schemas.microsoft.com/office/word/2010/wordprocessingDrawing" xmlns:wp="http://schemas.openxmlformats.org/drawingml/2006/wordprocessingDrawing" xmlns:w10="urn:schemas-microsoft-com:office:word" xmlns:w="http://schemas.openxmlformats.org/wordprocessingml/2006/main" xmlns:w14="http://schemas.microsoft.com/office/word/2010/wordml" xmlns:w15="http://schemas.microsoft.com/office/word/2012/wordml" xmlns:wpg="http://schemas.microsoft.com/office/word/2010/wordprocessingGroup" xmlns:wpi="http://schemas.microsoft.com/office/word/2010/wordprocessingInk" xmlns:wne="http://schemas.microsoft.com/office/word/2006/wordml" xmlns:wps="http://schemas.microsoft.com/office/word/2010/wordprocessingShape" mc:Ignorable="w14 w15 wp14">
   <w:footnote w:type="separator" w:id="-1">
     <w:p>
       <w:pPr>
@@ -2081,7 +2289,7 @@
 </file>
 
 <file path=word/header1.xml><?xml version="1.0" encoding="utf-8"?>
-<w:hdr xmlns:wpc="http://schemas.microsoft.com/office/word/2010/wordprocessingCanvas" xmlns:cx="http://schemas.microsoft.com/office/drawing/2014/chartex" xmlns:cx1="http://schemas.microsoft.com/office/drawing/2015/9/8/chartex" xmlns:cx2="http://schemas.microsoft.com/office/drawing/2015/10/21/chartex" xmlns:cx3="http://schemas.microsoft.com/office/drawing/2016/5/9/chartex" xmlns:cx4="http://schemas.microsoft.com/office/drawing/2016/5/10/chartex" xmlns:cx5="http://schemas.microsoft.com/office/drawing/2016/5/11/chartex" xmlns:cx6="http://schemas.microsoft.com/office/drawing/2016/5/12/chartex" xmlns:cx7="http://schemas.microsoft.com/office/drawing/2016/5/13/chartex" xmlns:cx8="http://schemas.microsoft.com/office/drawing/2016/5/14/chartex" xmlns:mc="http://schemas.openxmlformats.org/markup-compatibility/2006" xmlns:aink="http://schemas.microsoft.com/office/drawing/2016/ink" xmlns:am3d="http://schemas.microsoft.com/office/drawing/2017/model3d" xmlns:o="urn:schemas-microsoft-com:office:office" xmlns:r="http://schemas.openxmlformats.org/officeDocument/2006/relationships" xmlns:m="http://schemas.openxmlformats.org/officeDocument/2006/math" xmlns:v="urn:schemas-microsoft-com:vml" xmlns:wp14="http://schemas.microsoft.com/office/word/2010/wordprocessingDrawing" xmlns:wp="http://schemas.openxmlformats.org/drawingml/2006/wordprocessingDrawing" xmlns:w10="urn:schemas-microsoft-com:office:word" xmlns:w="http://schemas.openxmlformats.org/wordprocessingml/2006/main" xmlns:w14="http://schemas.microsoft.com/office/word/2010/wordml" xmlns:w15="http://schemas.microsoft.com/office/word/2012/wordml" xmlns:w16cid="http://schemas.microsoft.com/office/word/2016/wordml/cid" xmlns:w16se="http://schemas.microsoft.com/office/word/2015/wordml/symex" xmlns:wpg="http://schemas.microsoft.com/office/word/2010/wordprocessingGroup" xmlns:wpi="http://schemas.microsoft.com/office/word/2010/wordprocessingInk" xmlns:wne="http://schemas.microsoft.com/office/word/2006/wordml" xmlns:wps="http://schemas.microsoft.com/office/word/2010/wordprocessingShape" mc:Ignorable="w14 w15 w16se w16cid wp14">
+<w:hdr xmlns:wpc="http://schemas.microsoft.com/office/word/2010/wordprocessingCanvas" xmlns:mo="http://schemas.microsoft.com/office/mac/office/2008/main" xmlns:mc="http://schemas.openxmlformats.org/markup-compatibility/2006" xmlns:mv="urn:schemas-microsoft-com:mac:vml" xmlns:o="urn:schemas-microsoft-com:office:office" xmlns:r="http://schemas.openxmlformats.org/officeDocument/2006/relationships" xmlns:m="http://schemas.openxmlformats.org/officeDocument/2006/math" xmlns:v="urn:schemas-microsoft-com:vml" xmlns:wp14="http://schemas.microsoft.com/office/word/2010/wordprocessingDrawing" xmlns:wp="http://schemas.openxmlformats.org/drawingml/2006/wordprocessingDrawing" xmlns:w10="urn:schemas-microsoft-com:office:word" xmlns:w="http://schemas.openxmlformats.org/wordprocessingml/2006/main" xmlns:w14="http://schemas.microsoft.com/office/word/2010/wordml" xmlns:w15="http://schemas.microsoft.com/office/word/2012/wordml" xmlns:wpg="http://schemas.microsoft.com/office/word/2010/wordprocessingGroup" xmlns:wpi="http://schemas.microsoft.com/office/word/2010/wordprocessingInk" xmlns:wne="http://schemas.microsoft.com/office/word/2006/wordml" xmlns:wps="http://schemas.microsoft.com/office/word/2010/wordprocessingShape" mc:Ignorable="w14 w15 wp14">
   <w:p>
     <w:pPr>
       <w:pStyle w:val="En-tte"/>
@@ -2120,7 +2328,7 @@
 </file>
 
 <file path=word/header2.xml><?xml version="1.0" encoding="utf-8"?>
-<w:hdr xmlns:wpc="http://schemas.microsoft.com/office/word/2010/wordprocessingCanvas" xmlns:cx="http://schemas.microsoft.com/office/drawing/2014/chartex" xmlns:cx1="http://schemas.microsoft.com/office/drawing/2015/9/8/chartex" xmlns:cx2="http://schemas.microsoft.com/office/drawing/2015/10/21/chartex" xmlns:cx3="http://schemas.microsoft.com/office/drawing/2016/5/9/chartex" xmlns:cx4="http://schemas.microsoft.com/office/drawing/2016/5/10/chartex" xmlns:cx5="http://schemas.microsoft.com/office/drawing/2016/5/11/chartex" xmlns:cx6="http://schemas.microsoft.com/office/drawing/2016/5/12/chartex" xmlns:cx7="http://schemas.microsoft.com/office/drawing/2016/5/13/chartex" xmlns:cx8="http://schemas.microsoft.com/office/drawing/2016/5/14/chartex" xmlns:mc="http://schemas.openxmlformats.org/markup-compatibility/2006" xmlns:aink="http://schemas.microsoft.com/office/drawing/2016/ink" xmlns:am3d="http://schemas.microsoft.com/office/drawing/2017/model3d" xmlns:o="urn:schemas-microsoft-com:office:office" xmlns:r="http://schemas.openxmlformats.org/officeDocument/2006/relationships" xmlns:m="http://schemas.openxmlformats.org/officeDocument/2006/math" xmlns:v="urn:schemas-microsoft-com:vml" xmlns:wp14="http://schemas.microsoft.com/office/word/2010/wordprocessingDrawing" xmlns:wp="http://schemas.openxmlformats.org/drawingml/2006/wordprocessingDrawing" xmlns:w10="urn:schemas-microsoft-com:office:word" xmlns:w="http://schemas.openxmlformats.org/wordprocessingml/2006/main" xmlns:w14="http://schemas.microsoft.com/office/word/2010/wordml" xmlns:w15="http://schemas.microsoft.com/office/word/2012/wordml" xmlns:w16cid="http://schemas.microsoft.com/office/word/2016/wordml/cid" xmlns:w16se="http://schemas.microsoft.com/office/word/2015/wordml/symex" xmlns:wpg="http://schemas.microsoft.com/office/word/2010/wordprocessingGroup" xmlns:wpi="http://schemas.microsoft.com/office/word/2010/wordprocessingInk" xmlns:wne="http://schemas.microsoft.com/office/word/2006/wordml" xmlns:wps="http://schemas.microsoft.com/office/word/2010/wordprocessingShape" mc:Ignorable="w14 w15 w16se w16cid wp14">
+<w:hdr xmlns:wpc="http://schemas.microsoft.com/office/word/2010/wordprocessingCanvas" xmlns:mo="http://schemas.microsoft.com/office/mac/office/2008/main" xmlns:mc="http://schemas.openxmlformats.org/markup-compatibility/2006" xmlns:mv="urn:schemas-microsoft-com:mac:vml" xmlns:o="urn:schemas-microsoft-com:office:office" xmlns:r="http://schemas.openxmlformats.org/officeDocument/2006/relationships" xmlns:m="http://schemas.openxmlformats.org/officeDocument/2006/math" xmlns:v="urn:schemas-microsoft-com:vml" xmlns:wp14="http://schemas.microsoft.com/office/word/2010/wordprocessingDrawing" xmlns:wp="http://schemas.openxmlformats.org/drawingml/2006/wordprocessingDrawing" xmlns:w10="urn:schemas-microsoft-com:office:word" xmlns:w="http://schemas.openxmlformats.org/wordprocessingml/2006/main" xmlns:w14="http://schemas.microsoft.com/office/word/2010/wordml" xmlns:w15="http://schemas.microsoft.com/office/word/2012/wordml" xmlns:wpg="http://schemas.microsoft.com/office/word/2010/wordprocessingGroup" xmlns:wpi="http://schemas.microsoft.com/office/word/2010/wordprocessingInk" xmlns:wne="http://schemas.microsoft.com/office/word/2006/wordml" xmlns:wps="http://schemas.microsoft.com/office/word/2010/wordprocessingShape" mc:Ignorable="w14 w15 wp14">
   <w:p>
     <w:pPr>
       <w:pStyle w:val="En-tte"/>
@@ -2185,8 +2393,8 @@
 </file>
 
 <file path=word/numbering.xml><?xml version="1.0" encoding="utf-8"?>
-<w:numbering xmlns:wpc="http://schemas.microsoft.com/office/word/2010/wordprocessingCanvas" xmlns:cx="http://schemas.microsoft.com/office/drawing/2014/chartex" xmlns:cx1="http://schemas.microsoft.com/office/drawing/2015/9/8/chartex" xmlns:cx2="http://schemas.microsoft.com/office/drawing/2015/10/21/chartex" xmlns:cx3="http://schemas.microsoft.com/office/drawing/2016/5/9/chartex" xmlns:cx4="http://schemas.microsoft.com/office/drawing/2016/5/10/chartex" xmlns:cx5="http://schemas.microsoft.com/office/drawing/2016/5/11/chartex" xmlns:cx6="http://schemas.microsoft.com/office/drawing/2016/5/12/chartex" xmlns:cx7="http://schemas.microsoft.com/office/drawing/2016/5/13/chartex" xmlns:cx8="http://schemas.microsoft.com/office/drawing/2016/5/14/chartex" xmlns:mc="http://schemas.openxmlformats.org/markup-compatibility/2006" xmlns:aink="http://schemas.microsoft.com/office/drawing/2016/ink" xmlns:am3d="http://schemas.microsoft.com/office/drawing/2017/model3d" xmlns:o="urn:schemas-microsoft-com:office:office" xmlns:r="http://schemas.openxmlformats.org/officeDocument/2006/relationships" xmlns:m="http://schemas.openxmlformats.org/officeDocument/2006/math" xmlns:v="urn:schemas-microsoft-com:vml" xmlns:wp14="http://schemas.microsoft.com/office/word/2010/wordprocessingDrawing" xmlns:wp="http://schemas.openxmlformats.org/drawingml/2006/wordprocessingDrawing" xmlns:w10="urn:schemas-microsoft-com:office:word" xmlns:w="http://schemas.openxmlformats.org/wordprocessingml/2006/main" xmlns:w14="http://schemas.microsoft.com/office/word/2010/wordml" xmlns:w15="http://schemas.microsoft.com/office/word/2012/wordml" xmlns:w16cid="http://schemas.microsoft.com/office/word/2016/wordml/cid" xmlns:w16se="http://schemas.microsoft.com/office/word/2015/wordml/symex" xmlns:wpg="http://schemas.microsoft.com/office/word/2010/wordprocessingGroup" xmlns:wpi="http://schemas.microsoft.com/office/word/2010/wordprocessingInk" xmlns:wne="http://schemas.microsoft.com/office/word/2006/wordml" xmlns:wps="http://schemas.microsoft.com/office/word/2010/wordprocessingShape" mc:Ignorable="w14 w15 w16se w16cid wp14">
-  <w:abstractNum w:abstractNumId="0" w15:restartNumberingAfterBreak="0">
+<w:numbering xmlns:wpc="http://schemas.microsoft.com/office/word/2010/wordprocessingCanvas" xmlns:mo="http://schemas.microsoft.com/office/mac/office/2008/main" xmlns:mc="http://schemas.openxmlformats.org/markup-compatibility/2006" xmlns:mv="urn:schemas-microsoft-com:mac:vml" xmlns:o="urn:schemas-microsoft-com:office:office" xmlns:r="http://schemas.openxmlformats.org/officeDocument/2006/relationships" xmlns:m="http://schemas.openxmlformats.org/officeDocument/2006/math" xmlns:v="urn:schemas-microsoft-com:vml" xmlns:wp14="http://schemas.microsoft.com/office/word/2010/wordprocessingDrawing" xmlns:wp="http://schemas.openxmlformats.org/drawingml/2006/wordprocessingDrawing" xmlns:w10="urn:schemas-microsoft-com:office:word" xmlns:w="http://schemas.openxmlformats.org/wordprocessingml/2006/main" xmlns:w14="http://schemas.microsoft.com/office/word/2010/wordml" xmlns:w15="http://schemas.microsoft.com/office/word/2012/wordml" xmlns:wpg="http://schemas.microsoft.com/office/word/2010/wordprocessingGroup" xmlns:wpi="http://schemas.microsoft.com/office/word/2010/wordprocessingInk" xmlns:wne="http://schemas.microsoft.com/office/word/2006/wordml" xmlns:wps="http://schemas.microsoft.com/office/word/2010/wordprocessingShape" mc:Ignorable="w14 w15 wp14">
+  <w:abstractNum w:abstractNumId="0">
     <w:nsid w:val="1E000B99"/>
     <w:multiLevelType w:val="hybridMultilevel"/>
     <w:tmpl w:val="E0329EA6"/>
@@ -2299,7 +2507,7 @@
       </w:rPr>
     </w:lvl>
   </w:abstractNum>
-  <w:abstractNum w:abstractNumId="1" w15:restartNumberingAfterBreak="0">
+  <w:abstractNum w:abstractNumId="1">
     <w:nsid w:val="1ECC2CB9"/>
     <w:multiLevelType w:val="hybridMultilevel"/>
     <w:tmpl w:val="CB783288"/>
@@ -2412,7 +2620,7 @@
       </w:rPr>
     </w:lvl>
   </w:abstractNum>
-  <w:abstractNum w:abstractNumId="2" w15:restartNumberingAfterBreak="0">
+  <w:abstractNum w:abstractNumId="2">
     <w:nsid w:val="3EF87F2C"/>
     <w:multiLevelType w:val="hybridMultilevel"/>
     <w:tmpl w:val="2C82FF2C"/>
@@ -2525,7 +2733,7 @@
       </w:rPr>
     </w:lvl>
   </w:abstractNum>
-  <w:abstractNum w:abstractNumId="3" w15:restartNumberingAfterBreak="0">
+  <w:abstractNum w:abstractNumId="3">
     <w:nsid w:val="50AE5ADD"/>
     <w:multiLevelType w:val="hybridMultilevel"/>
     <w:tmpl w:val="5EC6341E"/>
@@ -2637,7 +2845,7 @@
       </w:rPr>
     </w:lvl>
   </w:abstractNum>
-  <w:abstractNum w:abstractNumId="4" w15:restartNumberingAfterBreak="0">
+  <w:abstractNum w:abstractNumId="4">
     <w:nsid w:val="60C06030"/>
     <w:multiLevelType w:val="hybridMultilevel"/>
     <w:tmpl w:val="2CD2C226"/>
@@ -2750,7 +2958,7 @@
       </w:rPr>
     </w:lvl>
   </w:abstractNum>
-  <w:abstractNum w:abstractNumId="5" w15:restartNumberingAfterBreak="0">
+  <w:abstractNum w:abstractNumId="5">
     <w:nsid w:val="696D3BDE"/>
     <w:multiLevelType w:val="multilevel"/>
     <w:tmpl w:val="E22C426C"/>
@@ -2921,7 +3129,7 @@
 </file>
 
 <file path=word/styles.xml><?xml version="1.0" encoding="utf-8"?>
-<w:styles xmlns:mc="http://schemas.openxmlformats.org/markup-compatibility/2006" xmlns:r="http://schemas.openxmlformats.org/officeDocument/2006/relationships" xmlns:w="http://schemas.openxmlformats.org/wordprocessingml/2006/main" xmlns:w14="http://schemas.microsoft.com/office/word/2010/wordml" xmlns:w15="http://schemas.microsoft.com/office/word/2012/wordml" xmlns:w16cid="http://schemas.microsoft.com/office/word/2016/wordml/cid" xmlns:w16se="http://schemas.microsoft.com/office/word/2015/wordml/symex" mc:Ignorable="w14 w15 w16se w16cid">
+<w:styles xmlns:mc="http://schemas.openxmlformats.org/markup-compatibility/2006" xmlns:r="http://schemas.openxmlformats.org/officeDocument/2006/relationships" xmlns:w="http://schemas.openxmlformats.org/wordprocessingml/2006/main" xmlns:w14="http://schemas.microsoft.com/office/word/2010/wordml" xmlns:w15="http://schemas.microsoft.com/office/word/2012/wordml" mc:Ignorable="w14 w15">
   <w:docDefaults>
     <w:rPrDefault>
       <w:rPr>
@@ -2937,7 +3145,7 @@
       </w:pPr>
     </w:pPrDefault>
   </w:docDefaults>
-  <w:latentStyles w:defLockedState="0" w:defUIPriority="99" w:defSemiHidden="0" w:defUnhideWhenUsed="0" w:defQFormat="0" w:count="375">
+  <w:latentStyles w:defLockedState="0" w:defUIPriority="99" w:defSemiHidden="0" w:defUnhideWhenUsed="0" w:defQFormat="0" w:count="382">
     <w:lsdException w:name="Normal" w:uiPriority="0" w:qFormat="1"/>
     <w:lsdException w:name="heading 1" w:uiPriority="9" w:qFormat="1"/>
     <w:lsdException w:name="heading 2" w:semiHidden="1" w:uiPriority="9" w:unhideWhenUsed="1" w:qFormat="1"/>
@@ -3311,8 +3519,6 @@
     <w:lsdException w:name="List Table 7 Colorful Accent 6" w:uiPriority="52"/>
     <w:lsdException w:name="Mention" w:semiHidden="1" w:unhideWhenUsed="1"/>
     <w:lsdException w:name="Smart Hyperlink" w:semiHidden="1" w:unhideWhenUsed="1"/>
-    <w:lsdException w:name="Hashtag" w:semiHidden="1" w:unhideWhenUsed="1"/>
-    <w:lsdException w:name="Unresolved Mention" w:semiHidden="1" w:unhideWhenUsed="1"/>
   </w:latentStyles>
   <w:style w:type="paragraph" w:default="1" w:styleId="Normal">
     <w:name w:val="Normal"/>
@@ -3424,6 +3630,7 @@
       <w:spacing w:after="0" w:line="240" w:lineRule="auto"/>
     </w:pPr>
     <w:tblPr>
+      <w:tblInd w:w="0" w:type="dxa"/>
       <w:tblBorders>
         <w:top w:val="single" w:sz="4" w:space="0" w:color="auto"/>
         <w:left w:val="single" w:sz="4" w:space="0" w:color="auto"/>
@@ -3432,9 +3639,15 @@
         <w:insideH w:val="single" w:sz="4" w:space="0" w:color="auto"/>
         <w:insideV w:val="single" w:sz="4" w:space="0" w:color="auto"/>
       </w:tblBorders>
+      <w:tblCellMar>
+        <w:top w:w="0" w:type="dxa"/>
+        <w:left w:w="108" w:type="dxa"/>
+        <w:bottom w:w="0" w:type="dxa"/>
+        <w:right w:w="108" w:type="dxa"/>
+      </w:tblCellMar>
     </w:tblPr>
   </w:style>
-  <w:style w:type="paragraph" w:styleId="Paragraphedeliste">
+  <w:style w:type="paragraph" w:styleId="Pardeliste">
     <w:name w:val="List Paragraph"/>
     <w:basedOn w:val="Normal"/>
     <w:uiPriority w:val="34"/>

</xml_diff>

<commit_message>
Ajout début choix d'implémentation
</commit_message>
<xml_diff>
--- a/3-Fauconnier-Henriquet-RapportFinal.docx
+++ b/3-Fauconnier-Henriquet-RapportFinal.docx
@@ -1768,6 +1768,148 @@
     </w:p>
     <w:p>
       <w:pPr>
+        <w:ind w:left="0"/>
+        <w:rPr>
+          <w:rFonts w:asciiTheme="majorHAnsi" w:hAnsiTheme="majorHAnsi"/>
+          <w:i/>
+        </w:rPr>
+      </w:pPr>
+      <w:r>
+        <w:rPr>
+          <w:i/>
+        </w:rPr>
+        <w:tab/>
+      </w:r>
+      <w:r>
+        <w:rPr>
+          <w:rFonts w:asciiTheme="majorHAnsi" w:hAnsiTheme="majorHAnsi"/>
+          <w:i/>
+        </w:rPr>
+        <w:t>Nous avons dû prendre plusieurs choix durant la conception du projet :</w:t>
+      </w:r>
+    </w:p>
+    <w:p>
+      <w:pPr>
+        <w:ind w:left="0"/>
+      </w:pPr>
+      <w:r>
+        <w:rPr>
+          <w:i/>
+        </w:rPr>
+        <w:tab/>
+      </w:r>
+      <w:r>
+        <w:t xml:space="preserve">La plateau de jeu est une matrice à </w:t>
+      </w:r>
+      <w:r>
+        <w:t xml:space="preserve">double entrée, où chaque case contient un objet Case. Cet objet contient, lui, un éventuel objet Lettre. </w:t>
+      </w:r>
+    </w:p>
+    <w:p>
+      <w:pPr>
+        <w:ind w:left="0" w:firstLine="708"/>
+      </w:pPr>
+      <w:r>
+        <w:t>Nous avons utilisé des ArrayLists pour la main du joueur et le sac de lettre car les méthodes disponible avec les listes était utiles pour gérer les mouvements de lettre de l’un vers l’autre (.add, .remove, .removeAll).</w:t>
+      </w:r>
+    </w:p>
+    <w:p>
+      <w:pPr>
+        <w:ind w:left="0" w:firstLine="708"/>
+      </w:pPr>
+      <w:r>
+        <w:t xml:space="preserve">Le dictionnaire, se trouvant dans la classe Plateau est une HashSet qui charge à l’initialisation un fichier .txt de </w:t>
+      </w:r>
+      <w:r>
+        <w:t xml:space="preserve">± </w:t>
+      </w:r>
+      <w:r>
+        <w:t>400</w:t>
+      </w:r>
+      <w:r>
+        <w:t xml:space="preserve"> 000 mots. Nous avons pris une HashSet pour supprimer instantanément les éventuel doublons. La méthode .contain</w:t>
+      </w:r>
+      <w:r>
+        <w:t>s nous a évidemment été très utile pour rechercher des mots.</w:t>
+      </w:r>
+    </w:p>
+    <w:p>
+      <w:r>
+        <w:t>Nous avons choisi d’utiliser un singleton pour le message d’erreur //TODO</w:t>
+      </w:r>
+    </w:p>
+    <w:p>
+      <w:pPr>
+        <w:ind w:left="0" w:firstLine="708"/>
+      </w:pPr>
+      <w:r>
+        <w:t xml:space="preserve">Pour l’utilisation des sockets, nous avons dû implémenté la sérialisation </w:t>
+      </w:r>
+      <w:r>
+        <w:t xml:space="preserve">afin que </w:t>
+      </w:r>
+      <w:r>
+        <w:t xml:space="preserve"> les classes Lettre, Case et Joker</w:t>
+      </w:r>
+      <w:r>
+        <w:t xml:space="preserve"> puissent être envoyée avec le plateau.</w:t>
+      </w:r>
+      <w:r>
+        <w:t xml:space="preserve"> </w:t>
+      </w:r>
+    </w:p>
+    <w:p>
+      <w:pPr>
+        <w:pStyle w:val="p1"/>
+        <w:ind w:firstLine="708"/>
+        <w:rPr>
+          <w:rFonts w:asciiTheme="minorHAnsi" w:hAnsiTheme="minorHAnsi"/>
+          <w:sz w:val="22"/>
+          <w:szCs w:val="22"/>
+        </w:rPr>
+      </w:pPr>
+      <w:r>
+        <w:rPr>
+          <w:rFonts w:asciiTheme="minorHAnsi" w:hAnsiTheme="minorHAnsi"/>
+          <w:sz w:val="22"/>
+          <w:szCs w:val="22"/>
+        </w:rPr>
+        <w:t xml:space="preserve">La classe </w:t>
+      </w:r>
+      <w:r>
+        <w:rPr>
+          <w:rFonts w:asciiTheme="minorHAnsi" w:hAnsiTheme="minorHAnsi"/>
+          <w:sz w:val="22"/>
+          <w:szCs w:val="22"/>
+        </w:rPr>
+        <w:t>ScrabbleViewConsoleLancement</w:t>
+      </w:r>
+      <w:r>
+        <w:rPr>
+          <w:rFonts w:asciiTheme="minorHAnsi" w:hAnsiTheme="minorHAnsi"/>
+          <w:sz w:val="22"/>
+          <w:szCs w:val="22"/>
+        </w:rPr>
+        <w:t xml:space="preserve"> permet de demander à l’utilisateur les données nécessaires à l’initialisations des sockets. Cette classe sort légèrement du pattern MVC, mais c’était plus agréable de pouvoir lancer</w:t>
+      </w:r>
+      <w:bookmarkStart w:id="0" w:name="_GoBack"/>
+      <w:bookmarkEnd w:id="0"/>
+      <w:r>
+        <w:rPr>
+          <w:rFonts w:asciiTheme="minorHAnsi" w:hAnsiTheme="minorHAnsi"/>
+          <w:sz w:val="22"/>
+          <w:szCs w:val="22"/>
+        </w:rPr>
+        <w:t xml:space="preserve"> l’application sans devoir définir les paramètres avant le lancement.</w:t>
+      </w:r>
+    </w:p>
+    <w:p>
+      <w:pPr>
+        <w:ind w:left="0" w:firstLine="708"/>
+      </w:pPr>
+    </w:p>
+    <w:p>
+      <w:pPr>
         <w:pStyle w:val="Titre1"/>
       </w:pPr>
       <w:r>
@@ -1842,7 +1984,13 @@
     </w:p>
     <w:p>
       <w:r>
-        <w:t>Nous avons suivi le même mode opératoire pour l’élaboration du calcul de score, en se basant sur des méthodes écrite en pseudocode.</w:t>
+        <w:t>Nous avons suivi le même mode opératoire pour l’</w:t>
+      </w:r>
+      <w:r>
+        <w:t>élaboration du calcul de score;</w:t>
+      </w:r>
+      <w:r>
+        <w:t xml:space="preserve"> en se basant sur des méthodes écrite en pseudocode.</w:t>
       </w:r>
     </w:p>
     <w:p/>
@@ -1890,7 +2038,11 @@
         <w:ind w:left="1068"/>
       </w:pPr>
       <w:r>
-        <w:t xml:space="preserve">J’ai donc abandonné cette possibilité car le projet était encore loin d’être fini et j’ai trouvé préférable de faire une interface graphique fonctionnelle plutôt que d’essayer pour </w:t>
+        <w:t xml:space="preserve">J’ai donc abandonné cette possibilité car le projet était encore loin d’être fini et j’ai trouvé préférable de faire une interface graphique fonctionnelle plutôt que d’essayer </w:t>
+      </w:r>
+      <w:r>
+        <w:lastRenderedPageBreak/>
+        <w:t xml:space="preserve">pour </w:t>
       </w:r>
       <w:r>
         <w:t>finalement</w:t>
@@ -2038,7 +2190,6 @@
         <w:pStyle w:val="Titre1"/>
       </w:pPr>
       <w:r>
-        <w:lastRenderedPageBreak/>
         <w:t>Conclusion personnelle</w:t>
       </w:r>
       <w:r>
@@ -2090,8 +2241,6 @@
         </w:rPr>
         <w:t>s</w:t>
       </w:r>
-      <w:bookmarkStart w:id="0" w:name="_GoBack"/>
-      <w:bookmarkEnd w:id="0"/>
       <w:r>
         <w:rPr>
           <w:lang w:eastAsia="fr-BE"/>
@@ -2118,7 +2267,43 @@
         <w:rPr>
           <w:lang w:eastAsia="fr-BE"/>
         </w:rPr>
-        <w:t>Le fait de prendre un jeu déjà existant nous a donné des contraintes à respecter, en effet nous dev</w:t>
+        <w:t xml:space="preserve">Le fait de </w:t>
+      </w:r>
+      <w:r>
+        <w:rPr>
+          <w:lang w:eastAsia="fr-BE"/>
+        </w:rPr>
+        <w:t>recréer</w:t>
+      </w:r>
+      <w:r>
+        <w:rPr>
+          <w:lang w:eastAsia="fr-BE"/>
+        </w:rPr>
+        <w:t xml:space="preserve"> un jeu </w:t>
+      </w:r>
+      <w:r>
+        <w:rPr>
+          <w:lang w:eastAsia="fr-BE"/>
+        </w:rPr>
+        <w:t xml:space="preserve">physique </w:t>
+      </w:r>
+      <w:r>
+        <w:rPr>
+          <w:lang w:eastAsia="fr-BE"/>
+        </w:rPr>
+        <w:t xml:space="preserve">déjà existant nous a </w:t>
+      </w:r>
+      <w:r>
+        <w:rPr>
+          <w:lang w:eastAsia="fr-BE"/>
+        </w:rPr>
+        <w:t>imposé des contrainte</w:t>
+      </w:r>
+      <w:r>
+        <w:rPr>
+          <w:lang w:eastAsia="fr-BE"/>
+        </w:rPr>
+        <w:t>, en effet nous dev</w:t>
       </w:r>
       <w:r>
         <w:rPr>
@@ -2142,7 +2327,19 @@
         <w:rPr>
           <w:lang w:eastAsia="fr-BE"/>
         </w:rPr>
-        <w:t>es fonctionnalités imposée dans le cahier des charges.</w:t>
+        <w:t xml:space="preserve">es fonctionnalités </w:t>
+      </w:r>
+      <w:r>
+        <w:rPr>
+          <w:lang w:eastAsia="fr-BE"/>
+        </w:rPr>
+        <w:t>décrite</w:t>
+      </w:r>
+      <w:r>
+        <w:rPr>
+          <w:lang w:eastAsia="fr-BE"/>
+        </w:rPr>
+        <w:t xml:space="preserve"> dans le cahier des charges.</w:t>
       </w:r>
     </w:p>
     <w:p>
@@ -3761,6 +3958,21 @@
       <w:szCs w:val="24"/>
     </w:rPr>
   </w:style>
+  <w:style w:type="paragraph" w:customStyle="1" w:styleId="p1">
+    <w:name w:val="p1"/>
+    <w:basedOn w:val="Normal"/>
+    <w:rsid w:val="009E0594"/>
+    <w:pPr>
+      <w:spacing w:after="0" w:line="240" w:lineRule="auto"/>
+      <w:ind w:left="0"/>
+    </w:pPr>
+    <w:rPr>
+      <w:rFonts w:ascii="Monaco" w:hAnsi="Monaco" w:cs="Times New Roman"/>
+      <w:sz w:val="17"/>
+      <w:szCs w:val="17"/>
+      <w:lang w:val="fr-FR" w:eastAsia="fr-FR"/>
+    </w:rPr>
+  </w:style>
 </w:styles>
 </file>
 

</xml_diff>

<commit_message>
Changement car table des matière pas bonne
</commit_message>
<xml_diff>
--- a/3-Fauconnier-Henriquet-RapportFinal.docx
+++ b/3-Fauconnier-Henriquet-RapportFinal.docx
@@ -1,6 +1,6 @@
 
 <file path=word/document.xml><?xml version="1.0" encoding="utf-8"?>
-<w:document xmlns:wpc="http://schemas.microsoft.com/office/word/2010/wordprocessingCanvas" xmlns:mo="http://schemas.microsoft.com/office/mac/office/2008/main" xmlns:mc="http://schemas.openxmlformats.org/markup-compatibility/2006" xmlns:mv="urn:schemas-microsoft-com:mac:vml" xmlns:o="urn:schemas-microsoft-com:office:office" xmlns:r="http://schemas.openxmlformats.org/officeDocument/2006/relationships" xmlns:m="http://schemas.openxmlformats.org/officeDocument/2006/math" xmlns:v="urn:schemas-microsoft-com:vml" xmlns:wp14="http://schemas.microsoft.com/office/word/2010/wordprocessingDrawing" xmlns:wp="http://schemas.openxmlformats.org/drawingml/2006/wordprocessingDrawing" xmlns:w10="urn:schemas-microsoft-com:office:word" xmlns:w="http://schemas.openxmlformats.org/wordprocessingml/2006/main" xmlns:w14="http://schemas.microsoft.com/office/word/2010/wordml" xmlns:w15="http://schemas.microsoft.com/office/word/2012/wordml" xmlns:wpg="http://schemas.microsoft.com/office/word/2010/wordprocessingGroup" xmlns:wpi="http://schemas.microsoft.com/office/word/2010/wordprocessingInk" xmlns:wne="http://schemas.microsoft.com/office/word/2006/wordml" xmlns:wps="http://schemas.microsoft.com/office/word/2010/wordprocessingShape" mc:Ignorable="w14 w15 wp14">
+<w:document xmlns:wpc="http://schemas.microsoft.com/office/word/2010/wordprocessingCanvas" xmlns:cx="http://schemas.microsoft.com/office/drawing/2014/chartex" xmlns:cx1="http://schemas.microsoft.com/office/drawing/2015/9/8/chartex" xmlns:cx2="http://schemas.microsoft.com/office/drawing/2015/10/21/chartex" xmlns:cx3="http://schemas.microsoft.com/office/drawing/2016/5/9/chartex" xmlns:cx4="http://schemas.microsoft.com/office/drawing/2016/5/10/chartex" xmlns:cx5="http://schemas.microsoft.com/office/drawing/2016/5/11/chartex" xmlns:cx6="http://schemas.microsoft.com/office/drawing/2016/5/12/chartex" xmlns:cx7="http://schemas.microsoft.com/office/drawing/2016/5/13/chartex" xmlns:cx8="http://schemas.microsoft.com/office/drawing/2016/5/14/chartex" xmlns:mc="http://schemas.openxmlformats.org/markup-compatibility/2006" xmlns:aink="http://schemas.microsoft.com/office/drawing/2016/ink" xmlns:am3d="http://schemas.microsoft.com/office/drawing/2017/model3d" xmlns:o="urn:schemas-microsoft-com:office:office" xmlns:r="http://schemas.openxmlformats.org/officeDocument/2006/relationships" xmlns:m="http://schemas.openxmlformats.org/officeDocument/2006/math" xmlns:v="urn:schemas-microsoft-com:vml" xmlns:wp14="http://schemas.microsoft.com/office/word/2010/wordprocessingDrawing" xmlns:wp="http://schemas.openxmlformats.org/drawingml/2006/wordprocessingDrawing" xmlns:w10="urn:schemas-microsoft-com:office:word" xmlns:w="http://schemas.openxmlformats.org/wordprocessingml/2006/main" xmlns:w14="http://schemas.microsoft.com/office/word/2010/wordml" xmlns:w15="http://schemas.microsoft.com/office/word/2012/wordml" xmlns:w16cid="http://schemas.microsoft.com/office/word/2016/wordml/cid" xmlns:w16se="http://schemas.microsoft.com/office/word/2015/wordml/symex" xmlns:wpg="http://schemas.microsoft.com/office/word/2010/wordprocessingGroup" xmlns:wpi="http://schemas.microsoft.com/office/word/2010/wordprocessingInk" xmlns:wne="http://schemas.microsoft.com/office/word/2006/wordml" xmlns:wps="http://schemas.microsoft.com/office/word/2010/wordprocessingShape" mc:Ignorable="w14 w15 w16se w16cid wp14">
   <w:body>
     <w:p>
       <w:pPr>
@@ -11,7 +11,7 @@
         </w:rPr>
       </w:pPr>
     </w:p>
-    <w:bookmarkStart w:id="0" w:name="_Toc501641789" w:displacedByCustomXml="next"/>
+    <w:bookmarkStart w:id="0" w:name="_Toc501704839" w:displacedByCustomXml="next"/>
     <w:sdt>
       <w:sdtPr>
         <w:rPr>
@@ -70,7 +70,7 @@
           <w:r>
             <w:fldChar w:fldCharType="separate"/>
           </w:r>
-          <w:hyperlink w:anchor="_Toc501641789" w:history="1">
+          <w:hyperlink w:anchor="_Toc501704839" w:history="1">
             <w:r>
               <w:rPr>
                 <w:rStyle w:val="Lienhypertexte"/>
@@ -98,7 +98,7 @@
                 <w:noProof/>
                 <w:webHidden/>
               </w:rPr>
-              <w:instrText xml:space="preserve"> PAGEREF _Toc501641789 \h </w:instrText>
+              <w:instrText xml:space="preserve"> PAGEREF _Toc501704839 \h </w:instrText>
             </w:r>
             <w:r>
               <w:rPr>
@@ -140,7 +140,7 @@
               <w:noProof/>
             </w:rPr>
           </w:pPr>
-          <w:hyperlink w:anchor="_Toc501641790" w:history="1">
+          <w:hyperlink w:anchor="_Toc501704840" w:history="1">
             <w:r>
               <w:rPr>
                 <w:rStyle w:val="Lienhypertexte"/>
@@ -167,7 +167,7 @@
                 <w:noProof/>
                 <w:webHidden/>
               </w:rPr>
-              <w:instrText xml:space="preserve"> PAGEREF _Toc501641790 \h </w:instrText>
+              <w:instrText xml:space="preserve"> PAGEREF _Toc501704840 \h </w:instrText>
             </w:r>
             <w:r>
               <w:rPr>
@@ -209,7 +209,7 @@
               <w:noProof/>
             </w:rPr>
           </w:pPr>
-          <w:hyperlink w:anchor="_Toc501641791" w:history="1">
+          <w:hyperlink w:anchor="_Toc501704841" w:history="1">
             <w:r>
               <w:rPr>
                 <w:rStyle w:val="Lienhypertexte"/>
@@ -236,7 +236,7 @@
                 <w:noProof/>
                 <w:webHidden/>
               </w:rPr>
-              <w:instrText xml:space="preserve"> PAGEREF _Toc501641791 \h </w:instrText>
+              <w:instrText xml:space="preserve"> PAGEREF _Toc501704841 \h </w:instrText>
             </w:r>
             <w:r>
               <w:rPr>
@@ -278,7 +278,7 @@
               <w:noProof/>
             </w:rPr>
           </w:pPr>
-          <w:hyperlink w:anchor="_Toc501641792" w:history="1">
+          <w:hyperlink w:anchor="_Toc501704842" w:history="1">
             <w:r>
               <w:rPr>
                 <w:rStyle w:val="Lienhypertexte"/>
@@ -305,7 +305,7 @@
                 <w:noProof/>
                 <w:webHidden/>
               </w:rPr>
-              <w:instrText xml:space="preserve"> PAGEREF _Toc501641792 \h </w:instrText>
+              <w:instrText xml:space="preserve"> PAGEREF _Toc501704842 \h </w:instrText>
             </w:r>
             <w:r>
               <w:rPr>
@@ -347,7 +347,7 @@
               <w:noProof/>
             </w:rPr>
           </w:pPr>
-          <w:hyperlink w:anchor="_Toc501641793" w:history="1">
+          <w:hyperlink w:anchor="_Toc501704843" w:history="1">
             <w:r>
               <w:rPr>
                 <w:rStyle w:val="Lienhypertexte"/>
@@ -374,7 +374,7 @@
                 <w:noProof/>
                 <w:webHidden/>
               </w:rPr>
-              <w:instrText xml:space="preserve"> PAGEREF _Toc501641793 \h </w:instrText>
+              <w:instrText xml:space="preserve"> PAGEREF _Toc501704843 \h </w:instrText>
             </w:r>
             <w:r>
               <w:rPr>
@@ -416,7 +416,7 @@
               <w:noProof/>
             </w:rPr>
           </w:pPr>
-          <w:hyperlink w:anchor="_Toc501641794" w:history="1">
+          <w:hyperlink w:anchor="_Toc501704844" w:history="1">
             <w:r>
               <w:rPr>
                 <w:rStyle w:val="Lienhypertexte"/>
@@ -443,7 +443,7 @@
                 <w:noProof/>
                 <w:webHidden/>
               </w:rPr>
-              <w:instrText xml:space="preserve"> PAGEREF _Toc501641794 \h </w:instrText>
+              <w:instrText xml:space="preserve"> PAGEREF _Toc501704844 \h </w:instrText>
             </w:r>
             <w:r>
               <w:rPr>
@@ -485,7 +485,7 @@
               <w:noProof/>
             </w:rPr>
           </w:pPr>
-          <w:hyperlink w:anchor="_Toc501641795" w:history="1">
+          <w:hyperlink w:anchor="_Toc501704845" w:history="1">
             <w:r>
               <w:rPr>
                 <w:rStyle w:val="Lienhypertexte"/>
@@ -512,7 +512,7 @@
                 <w:noProof/>
                 <w:webHidden/>
               </w:rPr>
-              <w:instrText xml:space="preserve"> PAGEREF _Toc501641795 \h </w:instrText>
+              <w:instrText xml:space="preserve"> PAGEREF _Toc501704845 \h </w:instrText>
             </w:r>
             <w:r>
               <w:rPr>
@@ -554,7 +554,7 @@
               <w:noProof/>
             </w:rPr>
           </w:pPr>
-          <w:hyperlink w:anchor="_Toc501641796" w:history="1">
+          <w:hyperlink w:anchor="_Toc501704846" w:history="1">
             <w:r>
               <w:rPr>
                 <w:rStyle w:val="Lienhypertexte"/>
@@ -581,7 +581,7 @@
                 <w:noProof/>
                 <w:webHidden/>
               </w:rPr>
-              <w:instrText xml:space="preserve"> PAGEREF _Toc501641796 \h </w:instrText>
+              <w:instrText xml:space="preserve"> PAGEREF _Toc501704846 \h </w:instrText>
             </w:r>
             <w:r>
               <w:rPr>
@@ -623,7 +623,7 @@
               <w:noProof/>
             </w:rPr>
           </w:pPr>
-          <w:hyperlink w:anchor="_Toc501641797" w:history="1">
+          <w:hyperlink w:anchor="_Toc501704847" w:history="1">
             <w:r>
               <w:rPr>
                 <w:rStyle w:val="Lienhypertexte"/>
@@ -650,7 +650,7 @@
                 <w:noProof/>
                 <w:webHidden/>
               </w:rPr>
-              <w:instrText xml:space="preserve"> PAGEREF _Toc501641797 \h </w:instrText>
+              <w:instrText xml:space="preserve"> PAGEREF _Toc501704847 \h </w:instrText>
             </w:r>
             <w:r>
               <w:rPr>
@@ -692,7 +692,7 @@
               <w:noProof/>
             </w:rPr>
           </w:pPr>
-          <w:hyperlink w:anchor="_Toc501641798" w:history="1">
+          <w:hyperlink w:anchor="_Toc501704848" w:history="1">
             <w:r>
               <w:rPr>
                 <w:rStyle w:val="Lienhypertexte"/>
@@ -719,7 +719,7 @@
                 <w:noProof/>
                 <w:webHidden/>
               </w:rPr>
-              <w:instrText xml:space="preserve"> PAGEREF _Toc501641798 \h </w:instrText>
+              <w:instrText xml:space="preserve"> PAGEREF _Toc501704848 \h </w:instrText>
             </w:r>
             <w:r>
               <w:rPr>
@@ -761,7 +761,7 @@
               <w:noProof/>
             </w:rPr>
           </w:pPr>
-          <w:hyperlink w:anchor="_Toc501641799" w:history="1">
+          <w:hyperlink w:anchor="_Toc501704849" w:history="1">
             <w:r>
               <w:rPr>
                 <w:rStyle w:val="Lienhypertexte"/>
@@ -788,7 +788,7 @@
                 <w:noProof/>
                 <w:webHidden/>
               </w:rPr>
-              <w:instrText xml:space="preserve"> PAGEREF _Toc501641799 \h </w:instrText>
+              <w:instrText xml:space="preserve"> PAGEREF _Toc501704849 \h </w:instrText>
             </w:r>
             <w:r>
               <w:rPr>
@@ -830,7 +830,7 @@
               <w:noProof/>
             </w:rPr>
           </w:pPr>
-          <w:hyperlink w:anchor="_Toc501641800" w:history="1">
+          <w:hyperlink w:anchor="_Toc501704850" w:history="1">
             <w:r>
               <w:rPr>
                 <w:rStyle w:val="Lienhypertexte"/>
@@ -857,7 +857,76 @@
                 <w:noProof/>
                 <w:webHidden/>
               </w:rPr>
-              <w:instrText xml:space="preserve"> PAGEREF _Toc501641800 \h </w:instrText>
+              <w:instrText xml:space="preserve"> PAGEREF _Toc501704850 \h </w:instrText>
+            </w:r>
+            <w:r>
+              <w:rPr>
+                <w:noProof/>
+                <w:webHidden/>
+              </w:rPr>
+            </w:r>
+            <w:r>
+              <w:rPr>
+                <w:noProof/>
+                <w:webHidden/>
+              </w:rPr>
+              <w:fldChar w:fldCharType="separate"/>
+            </w:r>
+            <w:r>
+              <w:rPr>
+                <w:noProof/>
+                <w:webHidden/>
+              </w:rPr>
+              <w:t>7</w:t>
+            </w:r>
+            <w:r>
+              <w:rPr>
+                <w:noProof/>
+                <w:webHidden/>
+              </w:rPr>
+              <w:fldChar w:fldCharType="end"/>
+            </w:r>
+          </w:hyperlink>
+        </w:p>
+        <w:p>
+          <w:pPr>
+            <w:pStyle w:val="TM2"/>
+            <w:tabs>
+              <w:tab w:val="right" w:leader="dot" w:pos="9060"/>
+            </w:tabs>
+            <w:rPr>
+              <w:rFonts w:cstheme="minorBidi"/>
+              <w:noProof/>
+            </w:rPr>
+          </w:pPr>
+          <w:hyperlink w:anchor="_Toc501704851" w:history="1">
+            <w:r>
+              <w:rPr>
+                <w:rStyle w:val="Lienhypertexte"/>
+                <w:noProof/>
+              </w:rPr>
+              <w:t>Compilation :</w:t>
+            </w:r>
+            <w:r>
+              <w:rPr>
+                <w:noProof/>
+                <w:webHidden/>
+              </w:rPr>
+              <w:tab/>
+            </w:r>
+            <w:r>
+              <w:rPr>
+                <w:noProof/>
+                <w:webHidden/>
+              </w:rPr>
+              <w:fldChar w:fldCharType="begin"/>
+            </w:r>
+            <w:r>
+              <w:rPr>
+                <w:noProof/>
+                <w:webHidden/>
+              </w:rPr>
+              <w:instrText xml:space="preserve"> PAGEREF _Toc501704851 \h </w:instrText>
             </w:r>
             <w:r>
               <w:rPr>
@@ -899,7 +968,7 @@
               <w:noProof/>
             </w:rPr>
           </w:pPr>
-          <w:hyperlink w:anchor="_Toc501641801" w:history="1">
+          <w:hyperlink w:anchor="_Toc501704852" w:history="1">
             <w:r>
               <w:rPr>
                 <w:rStyle w:val="Lienhypertexte"/>
@@ -926,7 +995,7 @@
                 <w:noProof/>
                 <w:webHidden/>
               </w:rPr>
-              <w:instrText xml:space="preserve"> PAGEREF _Toc501641801 \h </w:instrText>
+              <w:instrText xml:space="preserve"> PAGEREF _Toc501704852 \h </w:instrText>
             </w:r>
             <w:r>
               <w:rPr>
@@ -968,7 +1037,7 @@
               <w:noProof/>
             </w:rPr>
           </w:pPr>
-          <w:hyperlink w:anchor="_Toc501641802" w:history="1">
+          <w:hyperlink w:anchor="_Toc501704853" w:history="1">
             <w:r>
               <w:rPr>
                 <w:rStyle w:val="Lienhypertexte"/>
@@ -995,7 +1064,7 @@
                 <w:noProof/>
                 <w:webHidden/>
               </w:rPr>
-              <w:instrText xml:space="preserve"> PAGEREF _Toc501641802 \h </w:instrText>
+              <w:instrText xml:space="preserve"> PAGEREF _Toc501704853 \h </w:instrText>
             </w:r>
             <w:r>
               <w:rPr>
@@ -1037,7 +1106,7 @@
               <w:noProof/>
             </w:rPr>
           </w:pPr>
-          <w:hyperlink w:anchor="_Toc501641803" w:history="1">
+          <w:hyperlink w:anchor="_Toc501704854" w:history="1">
             <w:r>
               <w:rPr>
                 <w:rStyle w:val="Lienhypertexte"/>
@@ -1064,7 +1133,7 @@
                 <w:noProof/>
                 <w:webHidden/>
               </w:rPr>
-              <w:instrText xml:space="preserve"> PAGEREF _Toc501641803 \h </w:instrText>
+              <w:instrText xml:space="preserve"> PAGEREF _Toc501704854 \h </w:instrText>
             </w:r>
             <w:r>
               <w:rPr>
@@ -1106,7 +1175,7 @@
               <w:noProof/>
             </w:rPr>
           </w:pPr>
-          <w:hyperlink w:anchor="_Toc501641804" w:history="1">
+          <w:hyperlink w:anchor="_Toc501704855" w:history="1">
             <w:r>
               <w:rPr>
                 <w:rStyle w:val="Lienhypertexte"/>
@@ -1133,7 +1202,7 @@
                 <w:noProof/>
                 <w:webHidden/>
               </w:rPr>
-              <w:instrText xml:space="preserve"> PAGEREF _Toc501641804 \h </w:instrText>
+              <w:instrText xml:space="preserve"> PAGEREF _Toc501704855 \h </w:instrText>
             </w:r>
             <w:r>
               <w:rPr>
@@ -1153,7 +1222,7 @@
                 <w:noProof/>
                 <w:webHidden/>
               </w:rPr>
-              <w:t>7</w:t>
+              <w:t>8</w:t>
             </w:r>
             <w:r>
               <w:rPr>
@@ -1175,7 +1244,7 @@
               <w:noProof/>
             </w:rPr>
           </w:pPr>
-          <w:hyperlink w:anchor="_Toc501641805" w:history="1">
+          <w:hyperlink w:anchor="_Toc501704856" w:history="1">
             <w:r>
               <w:rPr>
                 <w:rStyle w:val="Lienhypertexte"/>
@@ -1202,7 +1271,7 @@
                 <w:noProof/>
                 <w:webHidden/>
               </w:rPr>
-              <w:instrText xml:space="preserve"> PAGEREF _Toc501641805 \h </w:instrText>
+              <w:instrText xml:space="preserve"> PAGEREF _Toc501704856 \h </w:instrText>
             </w:r>
             <w:r>
               <w:rPr>
@@ -1269,7 +1338,7 @@
         <w:pStyle w:val="Titre1"/>
         <w:jc w:val="both"/>
       </w:pPr>
-      <w:bookmarkStart w:id="1" w:name="_Toc501641790"/>
+      <w:bookmarkStart w:id="1" w:name="_Toc501704840"/>
       <w:r>
         <w:lastRenderedPageBreak/>
         <w:t>Cahier des charges :</w:t>
@@ -1281,7 +1350,7 @@
         <w:pStyle w:val="Titre2"/>
         <w:jc w:val="both"/>
       </w:pPr>
-      <w:bookmarkStart w:id="2" w:name="_Toc501641791"/>
+      <w:bookmarkStart w:id="2" w:name="_Toc501704841"/>
       <w:r>
         <w:t>Descriptif du projet :</w:t>
       </w:r>
@@ -1312,7 +1381,7 @@
         <w:pStyle w:val="Titre2"/>
         <w:jc w:val="both"/>
       </w:pPr>
-      <w:bookmarkStart w:id="3" w:name="_Toc501641792"/>
+      <w:bookmarkStart w:id="3" w:name="_Toc501704842"/>
       <w:r>
         <w:t>Règle :</w:t>
       </w:r>
@@ -1408,7 +1477,7 @@
         <w:pStyle w:val="Titre2"/>
         <w:jc w:val="both"/>
       </w:pPr>
-      <w:bookmarkStart w:id="4" w:name="_Toc501641793"/>
+      <w:bookmarkStart w:id="4" w:name="_Toc501704843"/>
       <w:r>
         <w:t>Implémentation :</w:t>
       </w:r>
@@ -1422,7 +1491,7 @@
           <w:i w:val="0"/>
         </w:rPr>
       </w:pPr>
-      <w:bookmarkStart w:id="5" w:name="_Toc501641794"/>
+      <w:bookmarkStart w:id="5" w:name="_Toc501704844"/>
       <w:r>
         <w:t>Le jeu sera composé de :</w:t>
       </w:r>
@@ -1567,7 +1636,7 @@
     </w:p>
     <w:p>
       <w:pPr>
-        <w:pStyle w:val="Pardeliste"/>
+        <w:pStyle w:val="Paragraphedeliste"/>
         <w:numPr>
           <w:ilvl w:val="1"/>
           <w:numId w:val="4"/>
@@ -1652,7 +1721,7 @@
     </w:p>
     <w:p>
       <w:pPr>
-        <w:pStyle w:val="Pardeliste"/>
+        <w:pStyle w:val="Paragraphedeliste"/>
         <w:numPr>
           <w:ilvl w:val="1"/>
           <w:numId w:val="4"/>
@@ -1674,16 +1743,28 @@
           <w:color w:val="222222"/>
           <w:lang w:val="en-US" w:eastAsia="fr-BE"/>
         </w:rPr>
-        <w:t>1 point</w:t>
-      </w:r>
-      <w:r>
-        <w:rPr>
-          <w:rFonts w:eastAsia="Times New Roman" w:cstheme="minorHAnsi"/>
+        <w:t xml:space="preserve">1 </w:t>
+      </w:r>
+      <w:proofErr w:type="gramStart"/>
+      <w:r>
+        <w:rPr>
+          <w:rFonts w:eastAsia="Times New Roman" w:cstheme="minorHAnsi"/>
+          <w:i/>
+          <w:iCs/>
           <w:color w:val="222222"/>
           <w:lang w:val="en-US" w:eastAsia="fr-BE"/>
         </w:rPr>
+        <w:t>point</w:t>
+      </w:r>
+      <w:r>
+        <w:rPr>
+          <w:rFonts w:eastAsia="Times New Roman" w:cstheme="minorHAnsi"/>
+          <w:color w:val="222222"/>
+          <w:lang w:val="en-US" w:eastAsia="fr-BE"/>
+        </w:rPr>
         <w:t> :</w:t>
       </w:r>
+      <w:proofErr w:type="gramEnd"/>
       <w:r>
         <w:rPr>
           <w:rFonts w:eastAsia="Times New Roman" w:cstheme="minorHAnsi"/>
@@ -1875,7 +1956,7 @@
     </w:p>
     <w:p>
       <w:pPr>
-        <w:pStyle w:val="Pardeliste"/>
+        <w:pStyle w:val="Paragraphedeliste"/>
         <w:numPr>
           <w:ilvl w:val="1"/>
           <w:numId w:val="4"/>
@@ -1988,7 +2069,7 @@
     </w:p>
     <w:p>
       <w:pPr>
-        <w:pStyle w:val="Pardeliste"/>
+        <w:pStyle w:val="Paragraphedeliste"/>
         <w:numPr>
           <w:ilvl w:val="1"/>
           <w:numId w:val="4"/>
@@ -2133,7 +2214,7 @@
     </w:p>
     <w:p>
       <w:pPr>
-        <w:pStyle w:val="Pardeliste"/>
+        <w:pStyle w:val="Paragraphedeliste"/>
         <w:numPr>
           <w:ilvl w:val="1"/>
           <w:numId w:val="4"/>
@@ -2230,7 +2311,7 @@
     </w:p>
     <w:p>
       <w:pPr>
-        <w:pStyle w:val="Pardeliste"/>
+        <w:pStyle w:val="Paragraphedeliste"/>
         <w:numPr>
           <w:ilvl w:val="1"/>
           <w:numId w:val="4"/>
@@ -2341,7 +2422,7 @@
     </w:p>
     <w:p>
       <w:pPr>
-        <w:pStyle w:val="Pardeliste"/>
+        <w:pStyle w:val="Paragraphedeliste"/>
         <w:numPr>
           <w:ilvl w:val="1"/>
           <w:numId w:val="4"/>
@@ -3087,7 +3168,7 @@
       <w:pPr>
         <w:pStyle w:val="Titre2"/>
       </w:pPr>
-      <w:bookmarkStart w:id="6" w:name="_Toc501641795"/>
+      <w:bookmarkStart w:id="6" w:name="_Toc501704845"/>
       <w:r>
         <w:lastRenderedPageBreak/>
         <w:t>Modèle :</w:t>
@@ -3193,7 +3274,7 @@
         <w:pStyle w:val="Titre1"/>
         <w:jc w:val="both"/>
       </w:pPr>
-      <w:bookmarkStart w:id="7" w:name="_Toc501641796"/>
+      <w:bookmarkStart w:id="7" w:name="_Toc501704846"/>
       <w:r>
         <w:lastRenderedPageBreak/>
         <w:t>Choix d’implémentation :</w:t>
@@ -3259,15 +3340,19 @@
       <w:r>
         <w:t xml:space="preserve">deux de ces fichiers : </w:t>
       </w:r>
+      <w:proofErr w:type="spellStart"/>
       <w:r>
         <w:t>dataCase</w:t>
       </w:r>
+      <w:proofErr w:type="spellEnd"/>
       <w:r>
         <w:t xml:space="preserve"> et </w:t>
       </w:r>
+      <w:proofErr w:type="spellStart"/>
       <w:r>
         <w:t>dataLettre</w:t>
       </w:r>
+      <w:proofErr w:type="spellEnd"/>
       <w:r>
         <w:t>,</w:t>
       </w:r>
@@ -3278,13 +3363,19 @@
         <w:t>nt de créer respectivement tou</w:t>
       </w:r>
       <w:r>
-        <w:t>s les objets Case et tous les objets Lettre nécessaires. Ces fichiers sont lu lors de l’initialisation</w:t>
+        <w:t xml:space="preserve">s les objets Case et tous les objets Lettre nécessaires. Ces fichiers sont </w:t>
+      </w:r>
+      <w:proofErr w:type="gramStart"/>
+      <w:r>
+        <w:t>lu</w:t>
+      </w:r>
+      <w:proofErr w:type="gramEnd"/>
+      <w:r>
+        <w:t xml:space="preserve"> lors de l’initialisation</w:t>
       </w:r>
       <w:r>
         <w:t>,</w:t>
       </w:r>
-      <w:bookmarkStart w:id="8" w:name="_GoBack"/>
-      <w:bookmarkEnd w:id="8"/>
       <w:r>
         <w:t xml:space="preserve"> dans le constructeur du sac et du plateau. Nous avons choisi le xml car c’est un format léger et facile d’utilisation avec Java. </w:t>
       </w:r>
@@ -3295,7 +3386,15 @@
         <w:jc w:val="both"/>
       </w:pPr>
       <w:r>
-        <w:t>Nous avons utilisé des ArrayLists pour la main du joueur et le sac de lettre</w:t>
+        <w:t xml:space="preserve">Nous avons utilisé des </w:t>
+      </w:r>
+      <w:proofErr w:type="spellStart"/>
+      <w:r>
+        <w:t>ArrayLists</w:t>
+      </w:r>
+      <w:proofErr w:type="spellEnd"/>
+      <w:r>
+        <w:t xml:space="preserve"> pour la main du joueur et le sac de lettre</w:t>
       </w:r>
       <w:r>
         <w:t xml:space="preserve">s </w:t>
@@ -3316,7 +3415,20 @@
         <w:t xml:space="preserve"> utiles pour gérer les mouvements de lettre de l’un vers l’autre (</w:t>
       </w:r>
       <w:r>
-        <w:t>«. add() </w:t>
+        <w:t xml:space="preserve">«. </w:t>
+      </w:r>
+      <w:proofErr w:type="spellStart"/>
+      <w:proofErr w:type="gramStart"/>
+      <w:r>
+        <w:t>add</w:t>
+      </w:r>
+      <w:proofErr w:type="spellEnd"/>
+      <w:r>
+        <w:t>(</w:t>
+      </w:r>
+      <w:proofErr w:type="gramEnd"/>
+      <w:r>
+        <w:t>) </w:t>
       </w:r>
       <w:r>
         <w:t>»</w:t>
@@ -3333,12 +3445,14 @@
       <w:r>
         <w:t>.</w:t>
       </w:r>
+      <w:proofErr w:type="spellStart"/>
       <w:r>
         <w:t>r</w:t>
       </w:r>
       <w:r>
         <w:t>emove</w:t>
       </w:r>
+      <w:proofErr w:type="spellEnd"/>
       <w:r>
         <w:t>() </w:t>
       </w:r>
@@ -3357,12 +3471,14 @@
       <w:r>
         <w:t>.</w:t>
       </w:r>
+      <w:proofErr w:type="spellStart"/>
       <w:r>
         <w:t>r</w:t>
       </w:r>
       <w:r>
         <w:t>emoveAll</w:t>
       </w:r>
+      <w:proofErr w:type="spellEnd"/>
       <w:r>
         <w:t>() </w:t>
       </w:r>
@@ -3378,13 +3494,29 @@
         <w:ind w:left="0" w:firstLine="708"/>
       </w:pPr>
       <w:r>
-        <w:t xml:space="preserve">Le dictionnaire se trouvant dans la classe Plateau est une HashSet qui charge à l’initialisation un fichier .txt de </w:t>
+        <w:t xml:space="preserve">Le dictionnaire se trouvant dans la classe Plateau est une </w:t>
+      </w:r>
+      <w:proofErr w:type="spellStart"/>
+      <w:r>
+        <w:t>HashSet</w:t>
+      </w:r>
+      <w:proofErr w:type="spellEnd"/>
+      <w:r>
+        <w:t xml:space="preserve"> qui charge à l’initialisation un fichier .txt de </w:t>
       </w:r>
       <w:r>
         <w:t>± 400 </w:t>
       </w:r>
       <w:r>
-        <w:t xml:space="preserve">000 mots. Nous avons pris une HashSet pour supprimer instantanément </w:t>
+        <w:t xml:space="preserve">000 mots. Nous avons pris une </w:t>
+      </w:r>
+      <w:proofErr w:type="spellStart"/>
+      <w:r>
+        <w:t>HashSet</w:t>
+      </w:r>
+      <w:proofErr w:type="spellEnd"/>
+      <w:r>
+        <w:t xml:space="preserve"> pour supprimer instantanément </w:t>
       </w:r>
       <w:r>
         <w:t>les éventuels doublons</w:t>
@@ -3392,12 +3524,16 @@
       <w:r>
         <w:t xml:space="preserve">. La méthode </w:t>
       </w:r>
+      <w:proofErr w:type="gramStart"/>
       <w:r>
         <w:t>«.</w:t>
       </w:r>
+      <w:proofErr w:type="spellStart"/>
       <w:r>
         <w:t>contains</w:t>
       </w:r>
+      <w:proofErr w:type="spellEnd"/>
+      <w:proofErr w:type="gramEnd"/>
       <w:r>
         <w:t>(</w:t>
       </w:r>
@@ -3545,14 +3681,24 @@
           <w:sz w:val="22"/>
           <w:szCs w:val="22"/>
         </w:rPr>
-        <w:t>La classe ScrabbleViewConsoleLancement</w:t>
-      </w:r>
+        <w:t xml:space="preserve">La classe </w:t>
+      </w:r>
+      <w:proofErr w:type="spellStart"/>
       <w:r>
         <w:rPr>
           <w:rFonts w:asciiTheme="minorHAnsi" w:hAnsiTheme="minorHAnsi"/>
           <w:sz w:val="22"/>
           <w:szCs w:val="22"/>
         </w:rPr>
+        <w:t>ScrabbleViewConsoleLancement</w:t>
+      </w:r>
+      <w:proofErr w:type="spellEnd"/>
+      <w:r>
+        <w:rPr>
+          <w:rFonts w:asciiTheme="minorHAnsi" w:hAnsiTheme="minorHAnsi"/>
+          <w:sz w:val="22"/>
+          <w:szCs w:val="22"/>
+        </w:rPr>
         <w:t xml:space="preserve"> permet de demander à l’utilisateur les données nécessaires à l’initialisation des sockets. Cette classe sort légèrement du pattern MVC, mais c’était plus agréable de pouvoir lancer l’application sans devoir définir les paramètres avant le lancement.</w:t>
       </w:r>
     </w:p>
@@ -3561,37 +3707,37 @@
         <w:pStyle w:val="Titre1"/>
         <w:jc w:val="both"/>
       </w:pPr>
-      <w:bookmarkStart w:id="9" w:name="_Toc501641797"/>
+      <w:bookmarkStart w:id="8" w:name="_Toc501704847"/>
       <w:r>
         <w:t>Difficultés rencontrées :</w:t>
       </w:r>
+      <w:bookmarkEnd w:id="8"/>
+    </w:p>
+    <w:p>
+      <w:pPr>
+        <w:pStyle w:val="Titre2"/>
+        <w:jc w:val="both"/>
+      </w:pPr>
+      <w:bookmarkStart w:id="9" w:name="_Toc501704848"/>
+      <w:r>
+        <w:t>Modèle :</w:t>
+      </w:r>
       <w:bookmarkEnd w:id="9"/>
     </w:p>
     <w:p>
       <w:pPr>
-        <w:pStyle w:val="Titre2"/>
-        <w:jc w:val="both"/>
-      </w:pPr>
-      <w:bookmarkStart w:id="10" w:name="_Toc501641798"/>
-      <w:r>
-        <w:t>Modèle :</w:t>
+        <w:pStyle w:val="Titre3"/>
+        <w:jc w:val="both"/>
+      </w:pPr>
+      <w:bookmarkStart w:id="10" w:name="_Toc501704849"/>
+      <w:r>
+        <w:t>Plateau :</w:t>
       </w:r>
       <w:bookmarkEnd w:id="10"/>
     </w:p>
     <w:p>
       <w:pPr>
-        <w:pStyle w:val="Titre3"/>
-        <w:jc w:val="both"/>
-      </w:pPr>
-      <w:bookmarkStart w:id="11" w:name="_Toc501641799"/>
-      <w:r>
-        <w:t>Plateau :</w:t>
-      </w:r>
-      <w:bookmarkEnd w:id="11"/>
-    </w:p>
-    <w:p>
-      <w:pPr>
-        <w:pStyle w:val="Pardeliste"/>
+        <w:pStyle w:val="Paragraphedeliste"/>
         <w:numPr>
           <w:ilvl w:val="0"/>
           <w:numId w:val="4"/>
@@ -3604,7 +3750,7 @@
     </w:p>
     <w:p>
       <w:pPr>
-        <w:pStyle w:val="Pardeliste"/>
+        <w:pStyle w:val="Paragraphedeliste"/>
         <w:numPr>
           <w:ilvl w:val="0"/>
           <w:numId w:val="4"/>
@@ -3657,7 +3803,15 @@
         <w:jc w:val="both"/>
       </w:pPr>
       <w:r>
-        <w:t>Nous avons trouvé la solution ensemble, en écrivant des algorithmes de vérification en pseudocode. Ensuite, en se basant sur ces algorithmes et après de nombreux essais, la vérification était implémentée. Elle sera modifiée encore de nombreuses fois, au fil des bugs rencontrés grâce aux tests et aux JUnits.</w:t>
+        <w:t xml:space="preserve">Nous avons trouvé la solution ensemble, en écrivant des algorithmes de vérification en pseudocode. Ensuite, en se basant sur ces algorithmes et après de nombreux essais, la vérification était implémentée. Elle sera modifiée encore de nombreuses fois, au fil des bugs rencontrés grâce aux tests et aux </w:t>
+      </w:r>
+      <w:proofErr w:type="spellStart"/>
+      <w:r>
+        <w:t>JUnits</w:t>
+      </w:r>
+      <w:proofErr w:type="spellEnd"/>
+      <w:r>
+        <w:t>.</w:t>
       </w:r>
     </w:p>
     <w:p>
@@ -3694,15 +3848,15 @@
         <w:pStyle w:val="Titre2"/>
         <w:jc w:val="both"/>
       </w:pPr>
-      <w:bookmarkStart w:id="12" w:name="_Toc501641800"/>
+      <w:bookmarkStart w:id="11" w:name="_Toc501704850"/>
       <w:r>
         <w:t>Interface graphique :</w:t>
       </w:r>
-      <w:bookmarkEnd w:id="12"/>
-    </w:p>
-    <w:p>
-      <w:pPr>
-        <w:pStyle w:val="Pardeliste"/>
+      <w:bookmarkEnd w:id="11"/>
+    </w:p>
+    <w:p>
+      <w:pPr>
+        <w:pStyle w:val="Paragraphedeliste"/>
         <w:numPr>
           <w:ilvl w:val="0"/>
           <w:numId w:val="6"/>
@@ -3713,10 +3867,18 @@
         <w:t xml:space="preserve">Tentative d’implémentation </w:t>
       </w:r>
       <w:r>
-        <w:t>du d</w:t>
-      </w:r>
-      <w:r>
-        <w:t>rag’n drop finalement abandonné</w:t>
+        <w:t xml:space="preserve">du </w:t>
+      </w:r>
+      <w:proofErr w:type="spellStart"/>
+      <w:r>
+        <w:t>d</w:t>
+      </w:r>
+      <w:r>
+        <w:t>rag’n</w:t>
+      </w:r>
+      <w:proofErr w:type="spellEnd"/>
+      <w:r>
+        <w:t xml:space="preserve"> drop finalement abandonné</w:t>
       </w:r>
       <w:r>
         <w:t xml:space="preserve"> après avoir réussi à rendre les pièces déplaçables. </w:t>
@@ -3900,8 +4062,13 @@
       <w:r>
         <w:t xml:space="preserve">tte </w:t>
       </w:r>
-      <w:r>
-        <w:t>drag’n drop</w:t>
+      <w:proofErr w:type="spellStart"/>
+      <w:r>
+        <w:t>drag’n</w:t>
+      </w:r>
+      <w:proofErr w:type="spellEnd"/>
+      <w:r>
+        <w:t xml:space="preserve"> drop</w:t>
       </w:r>
       <w:r>
         <w:t xml:space="preserve"> fonctionnel</w:t>
@@ -3913,8 +4080,13 @@
         <w:t>’arriver à</w:t>
       </w:r>
       <w:r>
-        <w:t xml:space="preserve"> lire le layout</w:t>
-      </w:r>
+        <w:t xml:space="preserve"> lire le </w:t>
+      </w:r>
+      <w:proofErr w:type="spellStart"/>
+      <w:r>
+        <w:t>layout</w:t>
+      </w:r>
+      <w:proofErr w:type="spellEnd"/>
       <w:r>
         <w:t>, sans doute de manière similaire que la méthode utilisée pour lire le plateau,</w:t>
       </w:r>
@@ -3953,13 +4125,15 @@
       <w:pPr>
         <w:pStyle w:val="Titre2"/>
       </w:pPr>
+      <w:bookmarkStart w:id="12" w:name="_Toc501704851"/>
       <w:r>
         <w:t>Compilation :</w:t>
       </w:r>
-    </w:p>
-    <w:p>
-      <w:pPr>
-        <w:pStyle w:val="Pardeliste"/>
+      <w:bookmarkEnd w:id="12"/>
+    </w:p>
+    <w:p>
+      <w:pPr>
+        <w:pStyle w:val="Paragraphedeliste"/>
         <w:numPr>
           <w:ilvl w:val="0"/>
           <w:numId w:val="7"/>
@@ -3993,8 +4167,13 @@
       </w:r>
     </w:p>
     <w:p>
-      <w:r>
-        <w:t>Le fichiers .jar doit donc se trouver dans le même dossier que les ressources pour pouvoir les appeler.</w:t>
+      <w:proofErr w:type="gramStart"/>
+      <w:r>
+        <w:t>Le fichiers</w:t>
+      </w:r>
+      <w:proofErr w:type="gramEnd"/>
+      <w:r>
+        <w:t xml:space="preserve"> .jar doit donc se trouver dans le même dossier que les ressources pour pouvoir les appeler.</w:t>
       </w:r>
     </w:p>
     <w:p>
@@ -4002,7 +4181,7 @@
         <w:pStyle w:val="Titre1"/>
         <w:jc w:val="both"/>
       </w:pPr>
-      <w:bookmarkStart w:id="13" w:name="_Toc501641801"/>
+      <w:bookmarkStart w:id="13" w:name="_Toc501704852"/>
       <w:r>
         <w:t>Améliorations éventuelles :</w:t>
       </w:r>
@@ -4013,7 +4192,7 @@
         <w:pStyle w:val="Titre2"/>
         <w:jc w:val="both"/>
       </w:pPr>
-      <w:bookmarkStart w:id="14" w:name="_Toc501641802"/>
+      <w:bookmarkStart w:id="14" w:name="_Toc501704853"/>
       <w:r>
         <w:t>Global</w:t>
       </w:r>
@@ -4027,7 +4206,7 @@
     </w:p>
     <w:p>
       <w:pPr>
-        <w:pStyle w:val="Pardeliste"/>
+        <w:pStyle w:val="Paragraphedeliste"/>
         <w:numPr>
           <w:ilvl w:val="0"/>
           <w:numId w:val="6"/>
@@ -4040,7 +4219,7 @@
     </w:p>
     <w:p>
       <w:pPr>
-        <w:pStyle w:val="Pardeliste"/>
+        <w:pStyle w:val="Paragraphedeliste"/>
         <w:numPr>
           <w:ilvl w:val="0"/>
           <w:numId w:val="6"/>
@@ -4053,7 +4232,7 @@
     </w:p>
     <w:p>
       <w:pPr>
-        <w:pStyle w:val="Pardeliste"/>
+        <w:pStyle w:val="Paragraphedeliste"/>
         <w:numPr>
           <w:ilvl w:val="0"/>
           <w:numId w:val="6"/>
@@ -4078,7 +4257,7 @@
     </w:p>
     <w:p>
       <w:pPr>
-        <w:pStyle w:val="Pardeliste"/>
+        <w:pStyle w:val="Paragraphedeliste"/>
         <w:numPr>
           <w:ilvl w:val="0"/>
           <w:numId w:val="6"/>
@@ -4086,7 +4265,23 @@
         <w:jc w:val="both"/>
       </w:pPr>
       <w:r>
-        <w:t xml:space="preserve">Implémenter le ScrabbleViewConsoleLancement et le ScrabbleViewGUILancement dans le </w:t>
+        <w:t xml:space="preserve">Implémenter le </w:t>
+      </w:r>
+      <w:proofErr w:type="spellStart"/>
+      <w:r>
+        <w:t>ScrabbleViewConsoleLancement</w:t>
+      </w:r>
+      <w:proofErr w:type="spellEnd"/>
+      <w:r>
+        <w:t xml:space="preserve"> et le </w:t>
+      </w:r>
+      <w:proofErr w:type="spellStart"/>
+      <w:r>
+        <w:t>ScrabbleViewGUILancement</w:t>
+      </w:r>
+      <w:proofErr w:type="spellEnd"/>
+      <w:r>
+        <w:t xml:space="preserve"> dans le </w:t>
       </w:r>
       <w:r>
         <w:t>pattern</w:t>
@@ -4103,7 +4298,7 @@
         <w:pStyle w:val="Titre2"/>
         <w:jc w:val="both"/>
       </w:pPr>
-      <w:bookmarkStart w:id="15" w:name="_Toc501641803"/>
+      <w:bookmarkStart w:id="15" w:name="_Toc501704854"/>
       <w:r>
         <w:t>Interface console :</w:t>
       </w:r>
@@ -4114,7 +4309,7 @@
     </w:p>
     <w:p>
       <w:pPr>
-        <w:pStyle w:val="Pardeliste"/>
+        <w:pStyle w:val="Paragraphedeliste"/>
         <w:numPr>
           <w:ilvl w:val="0"/>
           <w:numId w:val="6"/>
@@ -4142,7 +4337,7 @@
         <w:pStyle w:val="Titre2"/>
         <w:jc w:val="both"/>
       </w:pPr>
-      <w:bookmarkStart w:id="16" w:name="_Toc501641804"/>
+      <w:bookmarkStart w:id="16" w:name="_Toc501704855"/>
       <w:r>
         <w:lastRenderedPageBreak/>
         <w:t>Interface graphique :</w:t>
@@ -4151,7 +4346,7 @@
     </w:p>
     <w:p>
       <w:pPr>
-        <w:pStyle w:val="Pardeliste"/>
+        <w:pStyle w:val="Paragraphedeliste"/>
         <w:numPr>
           <w:ilvl w:val="0"/>
           <w:numId w:val="6"/>
@@ -4162,12 +4357,20 @@
         <w:t>Implémenter le</w:t>
       </w:r>
       <w:r>
-        <w:t xml:space="preserve"> Drag’n Drop pour rendre l’interface graphique plus agréable à l’utilisation.</w:t>
-      </w:r>
-    </w:p>
-    <w:p>
-      <w:pPr>
-        <w:pStyle w:val="Pardeliste"/>
+        <w:t xml:space="preserve"> </w:t>
+      </w:r>
+      <w:proofErr w:type="spellStart"/>
+      <w:r>
+        <w:t>Drag’n</w:t>
+      </w:r>
+      <w:proofErr w:type="spellEnd"/>
+      <w:r>
+        <w:t xml:space="preserve"> Drop pour rendre l’interface graphique plus agréable à l’utilisation.</w:t>
+      </w:r>
+    </w:p>
+    <w:p>
+      <w:pPr>
+        <w:pStyle w:val="Paragraphedeliste"/>
         <w:numPr>
           <w:ilvl w:val="0"/>
           <w:numId w:val="6"/>
@@ -4195,7 +4398,7 @@
     </w:p>
     <w:p>
       <w:pPr>
-        <w:pStyle w:val="Pardeliste"/>
+        <w:pStyle w:val="Paragraphedeliste"/>
         <w:numPr>
           <w:ilvl w:val="0"/>
           <w:numId w:val="6"/>
@@ -4203,7 +4406,15 @@
         <w:jc w:val="both"/>
       </w:pPr>
       <w:r>
-        <w:t xml:space="preserve">Utilisation de ScrabbleViewGUILancement lors du démarrage du programme pour permettre l’utilisation du programme de manière complète aussi bien en interface graphique qu’en </w:t>
+        <w:t xml:space="preserve">Utilisation de </w:t>
+      </w:r>
+      <w:proofErr w:type="spellStart"/>
+      <w:r>
+        <w:t>ScrabbleViewGUILancement</w:t>
+      </w:r>
+      <w:proofErr w:type="spellEnd"/>
+      <w:r>
+        <w:t xml:space="preserve"> lors du démarrage du programme pour permettre l’utilisation du programme de manière complète aussi bien en interface graphique qu’en </w:t>
       </w:r>
       <w:r>
         <w:t>console</w:t>
@@ -4211,26 +4422,11 @@
     </w:p>
     <w:p>
       <w:pPr>
-        <w:ind w:left="0"/>
-        <w:rPr>
-          <w:rFonts w:asciiTheme="majorHAnsi" w:eastAsiaTheme="majorEastAsia" w:hAnsiTheme="majorHAnsi" w:cstheme="majorBidi"/>
-          <w:i/>
-          <w:sz w:val="32"/>
-          <w:szCs w:val="32"/>
-        </w:rPr>
-      </w:pPr>
-      <w:r>
-        <w:br w:type="page"/>
-      </w:r>
-    </w:p>
-    <w:p>
-      <w:pPr>
         <w:pStyle w:val="Titre1"/>
         <w:jc w:val="both"/>
       </w:pPr>
-      <w:bookmarkStart w:id="17" w:name="_Toc501641805"/>
-      <w:r>
-        <w:lastRenderedPageBreak/>
+      <w:bookmarkStart w:id="17" w:name="_Toc501704856"/>
+      <w:r>
         <w:t>Conclusion personnelle</w:t>
       </w:r>
       <w:r>
@@ -4298,7 +4494,15 @@
         <w:t>N</w:t>
       </w:r>
       <w:r>
-        <w:t>et (ArrayList, Socket…)</w:t>
+        <w:t>et (</w:t>
+      </w:r>
+      <w:proofErr w:type="spellStart"/>
+      <w:r>
+        <w:t>ArrayList</w:t>
+      </w:r>
+      <w:proofErr w:type="spellEnd"/>
+      <w:r>
+        <w:t>, Socket…)</w:t>
       </w:r>
     </w:p>
     <w:p>
@@ -4428,7 +4632,15 @@
         <w:t>permis de</w:t>
       </w:r>
       <w:r>
-        <w:t xml:space="preserve"> travailler Java tous les jours, ce qui est une bonne chose lorsque l’on apprend un langage.  C’est dans de tel projet que l’on se rend compte de l’importance de la JavaDoc (pour comp</w:t>
+        <w:t xml:space="preserve"> travailler Java tous les jours, ce qui est une bonne chose lorsque l’on apprend un langage.  C’est dans de tel projet que l’on se rend compte de l’importance de la </w:t>
+      </w:r>
+      <w:proofErr w:type="spellStart"/>
+      <w:r>
+        <w:t>JavaDoc</w:t>
+      </w:r>
+      <w:proofErr w:type="spellEnd"/>
+      <w:r>
+        <w:t xml:space="preserve"> (pour comp</w:t>
       </w:r>
       <w:r>
         <w:t>rendre une méthode que l’autre a</w:t>
@@ -4446,7 +4658,12 @@
         <w:t>s</w:t>
       </w:r>
       <w:r>
-        <w:t xml:space="preserve"> de vérification de mot).</w:t>
+        <w:t xml:space="preserve"> de vérification de mot)</w:t>
+      </w:r>
+      <w:bookmarkStart w:id="18" w:name="_GoBack"/>
+      <w:bookmarkEnd w:id="18"/>
+      <w:r>
+        <w:t>.</w:t>
       </w:r>
     </w:p>
     <w:p>
@@ -4494,7 +4711,19 @@
         <w:rPr>
           <w:lang w:eastAsia="fr-BE"/>
         </w:rPr>
-        <w:t>Ce projet a été très enrichissant car il nous a permit de véritablement pratiquer ce que l’on nous enseigne</w:t>
+        <w:t xml:space="preserve">Ce projet a été très enrichissant car il nous a </w:t>
+      </w:r>
+      <w:r>
+        <w:rPr>
+          <w:lang w:eastAsia="fr-BE"/>
+        </w:rPr>
+        <w:t>permis</w:t>
+      </w:r>
+      <w:r>
+        <w:rPr>
+          <w:lang w:eastAsia="fr-BE"/>
+        </w:rPr>
+        <w:t xml:space="preserve"> de véritablement pratiquer ce que l’on nous enseigne</w:t>
       </w:r>
       <w:r>
         <w:rPr>
@@ -4696,7 +4925,7 @@
 </file>
 
 <file path=word/endnotes.xml><?xml version="1.0" encoding="utf-8"?>
-<w:endnotes xmlns:wpc="http://schemas.microsoft.com/office/word/2010/wordprocessingCanvas" xmlns:mo="http://schemas.microsoft.com/office/mac/office/2008/main" xmlns:mc="http://schemas.openxmlformats.org/markup-compatibility/2006" xmlns:mv="urn:schemas-microsoft-com:mac:vml" xmlns:o="urn:schemas-microsoft-com:office:office" xmlns:r="http://schemas.openxmlformats.org/officeDocument/2006/relationships" xmlns:m="http://schemas.openxmlformats.org/officeDocument/2006/math" xmlns:v="urn:schemas-microsoft-com:vml" xmlns:wp14="http://schemas.microsoft.com/office/word/2010/wordprocessingDrawing" xmlns:wp="http://schemas.openxmlformats.org/drawingml/2006/wordprocessingDrawing" xmlns:w10="urn:schemas-microsoft-com:office:word" xmlns:w="http://schemas.openxmlformats.org/wordprocessingml/2006/main" xmlns:w14="http://schemas.microsoft.com/office/word/2010/wordml" xmlns:w15="http://schemas.microsoft.com/office/word/2012/wordml" xmlns:wpg="http://schemas.microsoft.com/office/word/2010/wordprocessingGroup" xmlns:wpi="http://schemas.microsoft.com/office/word/2010/wordprocessingInk" xmlns:wne="http://schemas.microsoft.com/office/word/2006/wordml" xmlns:wps="http://schemas.microsoft.com/office/word/2010/wordprocessingShape" mc:Ignorable="w14 w15 wp14">
+<w:endnotes xmlns:wpc="http://schemas.microsoft.com/office/word/2010/wordprocessingCanvas" xmlns:cx="http://schemas.microsoft.com/office/drawing/2014/chartex" xmlns:cx1="http://schemas.microsoft.com/office/drawing/2015/9/8/chartex" xmlns:cx2="http://schemas.microsoft.com/office/drawing/2015/10/21/chartex" xmlns:cx3="http://schemas.microsoft.com/office/drawing/2016/5/9/chartex" xmlns:cx4="http://schemas.microsoft.com/office/drawing/2016/5/10/chartex" xmlns:cx5="http://schemas.microsoft.com/office/drawing/2016/5/11/chartex" xmlns:cx6="http://schemas.microsoft.com/office/drawing/2016/5/12/chartex" xmlns:cx7="http://schemas.microsoft.com/office/drawing/2016/5/13/chartex" xmlns:cx8="http://schemas.microsoft.com/office/drawing/2016/5/14/chartex" xmlns:mc="http://schemas.openxmlformats.org/markup-compatibility/2006" xmlns:aink="http://schemas.microsoft.com/office/drawing/2016/ink" xmlns:am3d="http://schemas.microsoft.com/office/drawing/2017/model3d" xmlns:o="urn:schemas-microsoft-com:office:office" xmlns:r="http://schemas.openxmlformats.org/officeDocument/2006/relationships" xmlns:m="http://schemas.openxmlformats.org/officeDocument/2006/math" xmlns:v="urn:schemas-microsoft-com:vml" xmlns:wp14="http://schemas.microsoft.com/office/word/2010/wordprocessingDrawing" xmlns:wp="http://schemas.openxmlformats.org/drawingml/2006/wordprocessingDrawing" xmlns:w10="urn:schemas-microsoft-com:office:word" xmlns:w="http://schemas.openxmlformats.org/wordprocessingml/2006/main" xmlns:w14="http://schemas.microsoft.com/office/word/2010/wordml" xmlns:w15="http://schemas.microsoft.com/office/word/2012/wordml" xmlns:w16cid="http://schemas.microsoft.com/office/word/2016/wordml/cid" xmlns:w16se="http://schemas.microsoft.com/office/word/2015/wordml/symex" xmlns:wpg="http://schemas.microsoft.com/office/word/2010/wordprocessingGroup" xmlns:wpi="http://schemas.microsoft.com/office/word/2010/wordprocessingInk" xmlns:wne="http://schemas.microsoft.com/office/word/2006/wordml" xmlns:wps="http://schemas.microsoft.com/office/word/2010/wordprocessingShape" mc:Ignorable="w14 w15 w16se w16cid wp14">
   <w:endnote w:type="separator" w:id="-1">
     <w:p>
       <w:pPr>
@@ -4721,7 +4950,7 @@
 </file>
 
 <file path=word/footer1.xml><?xml version="1.0" encoding="utf-8"?>
-<w:ftr xmlns:wpc="http://schemas.microsoft.com/office/word/2010/wordprocessingCanvas" xmlns:mo="http://schemas.microsoft.com/office/mac/office/2008/main" xmlns:mc="http://schemas.openxmlformats.org/markup-compatibility/2006" xmlns:mv="urn:schemas-microsoft-com:mac:vml" xmlns:o="urn:schemas-microsoft-com:office:office" xmlns:r="http://schemas.openxmlformats.org/officeDocument/2006/relationships" xmlns:m="http://schemas.openxmlformats.org/officeDocument/2006/math" xmlns:v="urn:schemas-microsoft-com:vml" xmlns:wp14="http://schemas.microsoft.com/office/word/2010/wordprocessingDrawing" xmlns:wp="http://schemas.openxmlformats.org/drawingml/2006/wordprocessingDrawing" xmlns:w10="urn:schemas-microsoft-com:office:word" xmlns:w="http://schemas.openxmlformats.org/wordprocessingml/2006/main" xmlns:w14="http://schemas.microsoft.com/office/word/2010/wordml" xmlns:w15="http://schemas.microsoft.com/office/word/2012/wordml" xmlns:wpg="http://schemas.microsoft.com/office/word/2010/wordprocessingGroup" xmlns:wpi="http://schemas.microsoft.com/office/word/2010/wordprocessingInk" xmlns:wne="http://schemas.microsoft.com/office/word/2006/wordml" xmlns:wps="http://schemas.microsoft.com/office/word/2010/wordprocessingShape" mc:Ignorable="w14 w15 wp14">
+<w:ftr xmlns:wpc="http://schemas.microsoft.com/office/word/2010/wordprocessingCanvas" xmlns:cx="http://schemas.microsoft.com/office/drawing/2014/chartex" xmlns:cx1="http://schemas.microsoft.com/office/drawing/2015/9/8/chartex" xmlns:cx2="http://schemas.microsoft.com/office/drawing/2015/10/21/chartex" xmlns:cx3="http://schemas.microsoft.com/office/drawing/2016/5/9/chartex" xmlns:cx4="http://schemas.microsoft.com/office/drawing/2016/5/10/chartex" xmlns:cx5="http://schemas.microsoft.com/office/drawing/2016/5/11/chartex" xmlns:cx6="http://schemas.microsoft.com/office/drawing/2016/5/12/chartex" xmlns:cx7="http://schemas.microsoft.com/office/drawing/2016/5/13/chartex" xmlns:cx8="http://schemas.microsoft.com/office/drawing/2016/5/14/chartex" xmlns:mc="http://schemas.openxmlformats.org/markup-compatibility/2006" xmlns:aink="http://schemas.microsoft.com/office/drawing/2016/ink" xmlns:am3d="http://schemas.microsoft.com/office/drawing/2017/model3d" xmlns:o="urn:schemas-microsoft-com:office:office" xmlns:r="http://schemas.openxmlformats.org/officeDocument/2006/relationships" xmlns:m="http://schemas.openxmlformats.org/officeDocument/2006/math" xmlns:v="urn:schemas-microsoft-com:vml" xmlns:wp14="http://schemas.microsoft.com/office/word/2010/wordprocessingDrawing" xmlns:wp="http://schemas.openxmlformats.org/drawingml/2006/wordprocessingDrawing" xmlns:w10="urn:schemas-microsoft-com:office:word" xmlns:w="http://schemas.openxmlformats.org/wordprocessingml/2006/main" xmlns:w14="http://schemas.microsoft.com/office/word/2010/wordml" xmlns:w15="http://schemas.microsoft.com/office/word/2012/wordml" xmlns:w16cid="http://schemas.microsoft.com/office/word/2016/wordml/cid" xmlns:w16se="http://schemas.microsoft.com/office/word/2015/wordml/symex" xmlns:wpg="http://schemas.microsoft.com/office/word/2010/wordprocessingGroup" xmlns:wpi="http://schemas.microsoft.com/office/word/2010/wordprocessingInk" xmlns:wne="http://schemas.microsoft.com/office/word/2006/wordml" xmlns:wps="http://schemas.microsoft.com/office/word/2010/wordprocessingShape" mc:Ignorable="w14 w15 w16se w16cid wp14">
   <w:sdt>
     <w:sdtPr>
       <w:id w:val="169988942"/>
@@ -4768,7 +4997,7 @@
 </file>
 
 <file path=word/footer2.xml><?xml version="1.0" encoding="utf-8"?>
-<w:ftr xmlns:wpc="http://schemas.microsoft.com/office/word/2010/wordprocessingCanvas" xmlns:mo="http://schemas.microsoft.com/office/mac/office/2008/main" xmlns:mc="http://schemas.openxmlformats.org/markup-compatibility/2006" xmlns:mv="urn:schemas-microsoft-com:mac:vml" xmlns:o="urn:schemas-microsoft-com:office:office" xmlns:r="http://schemas.openxmlformats.org/officeDocument/2006/relationships" xmlns:m="http://schemas.openxmlformats.org/officeDocument/2006/math" xmlns:v="urn:schemas-microsoft-com:vml" xmlns:wp14="http://schemas.microsoft.com/office/word/2010/wordprocessingDrawing" xmlns:wp="http://schemas.openxmlformats.org/drawingml/2006/wordprocessingDrawing" xmlns:w10="urn:schemas-microsoft-com:office:word" xmlns:w="http://schemas.openxmlformats.org/wordprocessingml/2006/main" xmlns:w14="http://schemas.microsoft.com/office/word/2010/wordml" xmlns:w15="http://schemas.microsoft.com/office/word/2012/wordml" xmlns:wpg="http://schemas.microsoft.com/office/word/2010/wordprocessingGroup" xmlns:wpi="http://schemas.microsoft.com/office/word/2010/wordprocessingInk" xmlns:wne="http://schemas.microsoft.com/office/word/2006/wordml" xmlns:wps="http://schemas.microsoft.com/office/word/2010/wordprocessingShape" mc:Ignorable="w14 w15 wp14">
+<w:ftr xmlns:wpc="http://schemas.microsoft.com/office/word/2010/wordprocessingCanvas" xmlns:cx="http://schemas.microsoft.com/office/drawing/2014/chartex" xmlns:cx1="http://schemas.microsoft.com/office/drawing/2015/9/8/chartex" xmlns:cx2="http://schemas.microsoft.com/office/drawing/2015/10/21/chartex" xmlns:cx3="http://schemas.microsoft.com/office/drawing/2016/5/9/chartex" xmlns:cx4="http://schemas.microsoft.com/office/drawing/2016/5/10/chartex" xmlns:cx5="http://schemas.microsoft.com/office/drawing/2016/5/11/chartex" xmlns:cx6="http://schemas.microsoft.com/office/drawing/2016/5/12/chartex" xmlns:cx7="http://schemas.microsoft.com/office/drawing/2016/5/13/chartex" xmlns:cx8="http://schemas.microsoft.com/office/drawing/2016/5/14/chartex" xmlns:mc="http://schemas.openxmlformats.org/markup-compatibility/2006" xmlns:aink="http://schemas.microsoft.com/office/drawing/2016/ink" xmlns:am3d="http://schemas.microsoft.com/office/drawing/2017/model3d" xmlns:o="urn:schemas-microsoft-com:office:office" xmlns:r="http://schemas.openxmlformats.org/officeDocument/2006/relationships" xmlns:m="http://schemas.openxmlformats.org/officeDocument/2006/math" xmlns:v="urn:schemas-microsoft-com:vml" xmlns:wp14="http://schemas.microsoft.com/office/word/2010/wordprocessingDrawing" xmlns:wp="http://schemas.openxmlformats.org/drawingml/2006/wordprocessingDrawing" xmlns:w10="urn:schemas-microsoft-com:office:word" xmlns:w="http://schemas.openxmlformats.org/wordprocessingml/2006/main" xmlns:w14="http://schemas.microsoft.com/office/word/2010/wordml" xmlns:w15="http://schemas.microsoft.com/office/word/2012/wordml" xmlns:w16cid="http://schemas.microsoft.com/office/word/2016/wordml/cid" xmlns:w16se="http://schemas.microsoft.com/office/word/2015/wordml/symex" xmlns:wpg="http://schemas.microsoft.com/office/word/2010/wordprocessingGroup" xmlns:wpi="http://schemas.microsoft.com/office/word/2010/wordprocessingInk" xmlns:wne="http://schemas.microsoft.com/office/word/2006/wordml" xmlns:wps="http://schemas.microsoft.com/office/word/2010/wordprocessingShape" mc:Ignorable="w14 w15 w16se w16cid wp14">
   <w:sdt>
     <w:sdtPr>
       <w:id w:val="1737663955"/>
@@ -4815,7 +5044,7 @@
 </file>
 
 <file path=word/footer3.xml><?xml version="1.0" encoding="utf-8"?>
-<w:ftr xmlns:wpc="http://schemas.microsoft.com/office/word/2010/wordprocessingCanvas" xmlns:mo="http://schemas.microsoft.com/office/mac/office/2008/main" xmlns:mc="http://schemas.openxmlformats.org/markup-compatibility/2006" xmlns:mv="urn:schemas-microsoft-com:mac:vml" xmlns:o="urn:schemas-microsoft-com:office:office" xmlns:r="http://schemas.openxmlformats.org/officeDocument/2006/relationships" xmlns:m="http://schemas.openxmlformats.org/officeDocument/2006/math" xmlns:v="urn:schemas-microsoft-com:vml" xmlns:wp14="http://schemas.microsoft.com/office/word/2010/wordprocessingDrawing" xmlns:wp="http://schemas.openxmlformats.org/drawingml/2006/wordprocessingDrawing" xmlns:w10="urn:schemas-microsoft-com:office:word" xmlns:w="http://schemas.openxmlformats.org/wordprocessingml/2006/main" xmlns:w14="http://schemas.microsoft.com/office/word/2010/wordml" xmlns:w15="http://schemas.microsoft.com/office/word/2012/wordml" xmlns:wpg="http://schemas.microsoft.com/office/word/2010/wordprocessingGroup" xmlns:wpi="http://schemas.microsoft.com/office/word/2010/wordprocessingInk" xmlns:wne="http://schemas.microsoft.com/office/word/2006/wordml" xmlns:wps="http://schemas.microsoft.com/office/word/2010/wordprocessingShape" mc:Ignorable="w14 w15 wp14">
+<w:ftr xmlns:wpc="http://schemas.microsoft.com/office/word/2010/wordprocessingCanvas" xmlns:cx="http://schemas.microsoft.com/office/drawing/2014/chartex" xmlns:cx1="http://schemas.microsoft.com/office/drawing/2015/9/8/chartex" xmlns:cx2="http://schemas.microsoft.com/office/drawing/2015/10/21/chartex" xmlns:cx3="http://schemas.microsoft.com/office/drawing/2016/5/9/chartex" xmlns:cx4="http://schemas.microsoft.com/office/drawing/2016/5/10/chartex" xmlns:cx5="http://schemas.microsoft.com/office/drawing/2016/5/11/chartex" xmlns:cx6="http://schemas.microsoft.com/office/drawing/2016/5/12/chartex" xmlns:cx7="http://schemas.microsoft.com/office/drawing/2016/5/13/chartex" xmlns:cx8="http://schemas.microsoft.com/office/drawing/2016/5/14/chartex" xmlns:mc="http://schemas.openxmlformats.org/markup-compatibility/2006" xmlns:aink="http://schemas.microsoft.com/office/drawing/2016/ink" xmlns:am3d="http://schemas.microsoft.com/office/drawing/2017/model3d" xmlns:o="urn:schemas-microsoft-com:office:office" xmlns:r="http://schemas.openxmlformats.org/officeDocument/2006/relationships" xmlns:m="http://schemas.openxmlformats.org/officeDocument/2006/math" xmlns:v="urn:schemas-microsoft-com:vml" xmlns:wp14="http://schemas.microsoft.com/office/word/2010/wordprocessingDrawing" xmlns:wp="http://schemas.openxmlformats.org/drawingml/2006/wordprocessingDrawing" xmlns:w10="urn:schemas-microsoft-com:office:word" xmlns:w="http://schemas.openxmlformats.org/wordprocessingml/2006/main" xmlns:w14="http://schemas.microsoft.com/office/word/2010/wordml" xmlns:w15="http://schemas.microsoft.com/office/word/2012/wordml" xmlns:w16cid="http://schemas.microsoft.com/office/word/2016/wordml/cid" xmlns:w16se="http://schemas.microsoft.com/office/word/2015/wordml/symex" xmlns:wpg="http://schemas.microsoft.com/office/word/2010/wordprocessingGroup" xmlns:wpi="http://schemas.microsoft.com/office/word/2010/wordprocessingInk" xmlns:wne="http://schemas.microsoft.com/office/word/2006/wordml" xmlns:wps="http://schemas.microsoft.com/office/word/2010/wordprocessingShape" mc:Ignorable="w14 w15 w16se w16cid wp14">
   <w:sdt>
     <w:sdtPr>
       <w:id w:val="-1951008074"/>
@@ -4862,7 +5091,7 @@
 </file>
 
 <file path=word/footnotes.xml><?xml version="1.0" encoding="utf-8"?>
-<w:footnotes xmlns:wpc="http://schemas.microsoft.com/office/word/2010/wordprocessingCanvas" xmlns:mo="http://schemas.microsoft.com/office/mac/office/2008/main" xmlns:mc="http://schemas.openxmlformats.org/markup-compatibility/2006" xmlns:mv="urn:schemas-microsoft-com:mac:vml" xmlns:o="urn:schemas-microsoft-com:office:office" xmlns:r="http://schemas.openxmlformats.org/officeDocument/2006/relationships" xmlns:m="http://schemas.openxmlformats.org/officeDocument/2006/math" xmlns:v="urn:schemas-microsoft-com:vml" xmlns:wp14="http://schemas.microsoft.com/office/word/2010/wordprocessingDrawing" xmlns:wp="http://schemas.openxmlformats.org/drawingml/2006/wordprocessingDrawing" xmlns:w10="urn:schemas-microsoft-com:office:word" xmlns:w="http://schemas.openxmlformats.org/wordprocessingml/2006/main" xmlns:w14="http://schemas.microsoft.com/office/word/2010/wordml" xmlns:w15="http://schemas.microsoft.com/office/word/2012/wordml" xmlns:wpg="http://schemas.microsoft.com/office/word/2010/wordprocessingGroup" xmlns:wpi="http://schemas.microsoft.com/office/word/2010/wordprocessingInk" xmlns:wne="http://schemas.microsoft.com/office/word/2006/wordml" xmlns:wps="http://schemas.microsoft.com/office/word/2010/wordprocessingShape" mc:Ignorable="w14 w15 wp14">
+<w:footnotes xmlns:wpc="http://schemas.microsoft.com/office/word/2010/wordprocessingCanvas" xmlns:cx="http://schemas.microsoft.com/office/drawing/2014/chartex" xmlns:cx1="http://schemas.microsoft.com/office/drawing/2015/9/8/chartex" xmlns:cx2="http://schemas.microsoft.com/office/drawing/2015/10/21/chartex" xmlns:cx3="http://schemas.microsoft.com/office/drawing/2016/5/9/chartex" xmlns:cx4="http://schemas.microsoft.com/office/drawing/2016/5/10/chartex" xmlns:cx5="http://schemas.microsoft.com/office/drawing/2016/5/11/chartex" xmlns:cx6="http://schemas.microsoft.com/office/drawing/2016/5/12/chartex" xmlns:cx7="http://schemas.microsoft.com/office/drawing/2016/5/13/chartex" xmlns:cx8="http://schemas.microsoft.com/office/drawing/2016/5/14/chartex" xmlns:mc="http://schemas.openxmlformats.org/markup-compatibility/2006" xmlns:aink="http://schemas.microsoft.com/office/drawing/2016/ink" xmlns:am3d="http://schemas.microsoft.com/office/drawing/2017/model3d" xmlns:o="urn:schemas-microsoft-com:office:office" xmlns:r="http://schemas.openxmlformats.org/officeDocument/2006/relationships" xmlns:m="http://schemas.openxmlformats.org/officeDocument/2006/math" xmlns:v="urn:schemas-microsoft-com:vml" xmlns:wp14="http://schemas.microsoft.com/office/word/2010/wordprocessingDrawing" xmlns:wp="http://schemas.openxmlformats.org/drawingml/2006/wordprocessingDrawing" xmlns:w10="urn:schemas-microsoft-com:office:word" xmlns:w="http://schemas.openxmlformats.org/wordprocessingml/2006/main" xmlns:w14="http://schemas.microsoft.com/office/word/2010/wordml" xmlns:w15="http://schemas.microsoft.com/office/word/2012/wordml" xmlns:w16cid="http://schemas.microsoft.com/office/word/2016/wordml/cid" xmlns:w16se="http://schemas.microsoft.com/office/word/2015/wordml/symex" xmlns:wpg="http://schemas.microsoft.com/office/word/2010/wordprocessingGroup" xmlns:wpi="http://schemas.microsoft.com/office/word/2010/wordprocessingInk" xmlns:wne="http://schemas.microsoft.com/office/word/2006/wordml" xmlns:wps="http://schemas.microsoft.com/office/word/2010/wordprocessingShape" mc:Ignorable="w14 w15 w16se w16cid wp14">
   <w:footnote w:type="separator" w:id="-1">
     <w:p>
       <w:pPr>
@@ -4887,7 +5116,7 @@
 </file>
 
 <file path=word/header1.xml><?xml version="1.0" encoding="utf-8"?>
-<w:hdr xmlns:wpc="http://schemas.microsoft.com/office/word/2010/wordprocessingCanvas" xmlns:mo="http://schemas.microsoft.com/office/mac/office/2008/main" xmlns:mc="http://schemas.openxmlformats.org/markup-compatibility/2006" xmlns:mv="urn:schemas-microsoft-com:mac:vml" xmlns:o="urn:schemas-microsoft-com:office:office" xmlns:r="http://schemas.openxmlformats.org/officeDocument/2006/relationships" xmlns:m="http://schemas.openxmlformats.org/officeDocument/2006/math" xmlns:v="urn:schemas-microsoft-com:vml" xmlns:wp14="http://schemas.microsoft.com/office/word/2010/wordprocessingDrawing" xmlns:wp="http://schemas.openxmlformats.org/drawingml/2006/wordprocessingDrawing" xmlns:w10="urn:schemas-microsoft-com:office:word" xmlns:w="http://schemas.openxmlformats.org/wordprocessingml/2006/main" xmlns:w14="http://schemas.microsoft.com/office/word/2010/wordml" xmlns:w15="http://schemas.microsoft.com/office/word/2012/wordml" xmlns:wpg="http://schemas.microsoft.com/office/word/2010/wordprocessingGroup" xmlns:wpi="http://schemas.microsoft.com/office/word/2010/wordprocessingInk" xmlns:wne="http://schemas.microsoft.com/office/word/2006/wordml" xmlns:wps="http://schemas.microsoft.com/office/word/2010/wordprocessingShape" mc:Ignorable="w14 w15 wp14">
+<w:hdr xmlns:wpc="http://schemas.microsoft.com/office/word/2010/wordprocessingCanvas" xmlns:cx="http://schemas.microsoft.com/office/drawing/2014/chartex" xmlns:cx1="http://schemas.microsoft.com/office/drawing/2015/9/8/chartex" xmlns:cx2="http://schemas.microsoft.com/office/drawing/2015/10/21/chartex" xmlns:cx3="http://schemas.microsoft.com/office/drawing/2016/5/9/chartex" xmlns:cx4="http://schemas.microsoft.com/office/drawing/2016/5/10/chartex" xmlns:cx5="http://schemas.microsoft.com/office/drawing/2016/5/11/chartex" xmlns:cx6="http://schemas.microsoft.com/office/drawing/2016/5/12/chartex" xmlns:cx7="http://schemas.microsoft.com/office/drawing/2016/5/13/chartex" xmlns:cx8="http://schemas.microsoft.com/office/drawing/2016/5/14/chartex" xmlns:mc="http://schemas.openxmlformats.org/markup-compatibility/2006" xmlns:aink="http://schemas.microsoft.com/office/drawing/2016/ink" xmlns:am3d="http://schemas.microsoft.com/office/drawing/2017/model3d" xmlns:o="urn:schemas-microsoft-com:office:office" xmlns:r="http://schemas.openxmlformats.org/officeDocument/2006/relationships" xmlns:m="http://schemas.openxmlformats.org/officeDocument/2006/math" xmlns:v="urn:schemas-microsoft-com:vml" xmlns:wp14="http://schemas.microsoft.com/office/word/2010/wordprocessingDrawing" xmlns:wp="http://schemas.openxmlformats.org/drawingml/2006/wordprocessingDrawing" xmlns:w10="urn:schemas-microsoft-com:office:word" xmlns:w="http://schemas.openxmlformats.org/wordprocessingml/2006/main" xmlns:w14="http://schemas.microsoft.com/office/word/2010/wordml" xmlns:w15="http://schemas.microsoft.com/office/word/2012/wordml" xmlns:w16cid="http://schemas.microsoft.com/office/word/2016/wordml/cid" xmlns:w16se="http://schemas.microsoft.com/office/word/2015/wordml/symex" xmlns:wpg="http://schemas.microsoft.com/office/word/2010/wordprocessingGroup" xmlns:wpi="http://schemas.microsoft.com/office/word/2010/wordprocessingInk" xmlns:wne="http://schemas.microsoft.com/office/word/2006/wordml" xmlns:wps="http://schemas.microsoft.com/office/word/2010/wordprocessingShape" mc:Ignorable="w14 w15 w16se w16cid wp14">
   <w:p>
     <w:pPr>
       <w:pStyle w:val="En-tte"/>
@@ -4897,7 +5126,7 @@
 </file>
 
 <file path=word/header2.xml><?xml version="1.0" encoding="utf-8"?>
-<w:hdr xmlns:wpc="http://schemas.microsoft.com/office/word/2010/wordprocessingCanvas" xmlns:mo="http://schemas.microsoft.com/office/mac/office/2008/main" xmlns:mc="http://schemas.openxmlformats.org/markup-compatibility/2006" xmlns:mv="urn:schemas-microsoft-com:mac:vml" xmlns:o="urn:schemas-microsoft-com:office:office" xmlns:r="http://schemas.openxmlformats.org/officeDocument/2006/relationships" xmlns:m="http://schemas.openxmlformats.org/officeDocument/2006/math" xmlns:v="urn:schemas-microsoft-com:vml" xmlns:wp14="http://schemas.microsoft.com/office/word/2010/wordprocessingDrawing" xmlns:wp="http://schemas.openxmlformats.org/drawingml/2006/wordprocessingDrawing" xmlns:w10="urn:schemas-microsoft-com:office:word" xmlns:w="http://schemas.openxmlformats.org/wordprocessingml/2006/main" xmlns:w14="http://schemas.microsoft.com/office/word/2010/wordml" xmlns:w15="http://schemas.microsoft.com/office/word/2012/wordml" xmlns:wpg="http://schemas.microsoft.com/office/word/2010/wordprocessingGroup" xmlns:wpi="http://schemas.microsoft.com/office/word/2010/wordprocessingInk" xmlns:wne="http://schemas.microsoft.com/office/word/2006/wordml" xmlns:wps="http://schemas.microsoft.com/office/word/2010/wordprocessingShape" mc:Ignorable="w14 w15 wp14">
+<w:hdr xmlns:wpc="http://schemas.microsoft.com/office/word/2010/wordprocessingCanvas" xmlns:cx="http://schemas.microsoft.com/office/drawing/2014/chartex" xmlns:cx1="http://schemas.microsoft.com/office/drawing/2015/9/8/chartex" xmlns:cx2="http://schemas.microsoft.com/office/drawing/2015/10/21/chartex" xmlns:cx3="http://schemas.microsoft.com/office/drawing/2016/5/9/chartex" xmlns:cx4="http://schemas.microsoft.com/office/drawing/2016/5/10/chartex" xmlns:cx5="http://schemas.microsoft.com/office/drawing/2016/5/11/chartex" xmlns:cx6="http://schemas.microsoft.com/office/drawing/2016/5/12/chartex" xmlns:cx7="http://schemas.microsoft.com/office/drawing/2016/5/13/chartex" xmlns:cx8="http://schemas.microsoft.com/office/drawing/2016/5/14/chartex" xmlns:mc="http://schemas.openxmlformats.org/markup-compatibility/2006" xmlns:aink="http://schemas.microsoft.com/office/drawing/2016/ink" xmlns:am3d="http://schemas.microsoft.com/office/drawing/2017/model3d" xmlns:o="urn:schemas-microsoft-com:office:office" xmlns:r="http://schemas.openxmlformats.org/officeDocument/2006/relationships" xmlns:m="http://schemas.openxmlformats.org/officeDocument/2006/math" xmlns:v="urn:schemas-microsoft-com:vml" xmlns:wp14="http://schemas.microsoft.com/office/word/2010/wordprocessingDrawing" xmlns:wp="http://schemas.openxmlformats.org/drawingml/2006/wordprocessingDrawing" xmlns:w10="urn:schemas-microsoft-com:office:word" xmlns:w="http://schemas.openxmlformats.org/wordprocessingml/2006/main" xmlns:w14="http://schemas.microsoft.com/office/word/2010/wordml" xmlns:w15="http://schemas.microsoft.com/office/word/2012/wordml" xmlns:w16cid="http://schemas.microsoft.com/office/word/2016/wordml/cid" xmlns:w16se="http://schemas.microsoft.com/office/word/2015/wordml/symex" xmlns:wpg="http://schemas.microsoft.com/office/word/2010/wordprocessingGroup" xmlns:wpi="http://schemas.microsoft.com/office/word/2010/wordprocessingInk" xmlns:wne="http://schemas.microsoft.com/office/word/2006/wordml" xmlns:wps="http://schemas.microsoft.com/office/word/2010/wordprocessingShape" mc:Ignorable="w14 w15 w16se w16cid wp14">
   <w:p>
     <w:pPr>
       <w:pStyle w:val="En-tte"/>
@@ -4936,7 +5165,7 @@
 </file>
 
 <file path=word/header3.xml><?xml version="1.0" encoding="utf-8"?>
-<w:hdr xmlns:wpc="http://schemas.microsoft.com/office/word/2010/wordprocessingCanvas" xmlns:mo="http://schemas.microsoft.com/office/mac/office/2008/main" xmlns:mc="http://schemas.openxmlformats.org/markup-compatibility/2006" xmlns:mv="urn:schemas-microsoft-com:mac:vml" xmlns:o="urn:schemas-microsoft-com:office:office" xmlns:r="http://schemas.openxmlformats.org/officeDocument/2006/relationships" xmlns:m="http://schemas.openxmlformats.org/officeDocument/2006/math" xmlns:v="urn:schemas-microsoft-com:vml" xmlns:wp14="http://schemas.microsoft.com/office/word/2010/wordprocessingDrawing" xmlns:wp="http://schemas.openxmlformats.org/drawingml/2006/wordprocessingDrawing" xmlns:w10="urn:schemas-microsoft-com:office:word" xmlns:w="http://schemas.openxmlformats.org/wordprocessingml/2006/main" xmlns:w14="http://schemas.microsoft.com/office/word/2010/wordml" xmlns:w15="http://schemas.microsoft.com/office/word/2012/wordml" xmlns:wpg="http://schemas.microsoft.com/office/word/2010/wordprocessingGroup" xmlns:wpi="http://schemas.microsoft.com/office/word/2010/wordprocessingInk" xmlns:wne="http://schemas.microsoft.com/office/word/2006/wordml" xmlns:wps="http://schemas.microsoft.com/office/word/2010/wordprocessingShape" mc:Ignorable="w14 w15 wp14">
+<w:hdr xmlns:wpc="http://schemas.microsoft.com/office/word/2010/wordprocessingCanvas" xmlns:cx="http://schemas.microsoft.com/office/drawing/2014/chartex" xmlns:cx1="http://schemas.microsoft.com/office/drawing/2015/9/8/chartex" xmlns:cx2="http://schemas.microsoft.com/office/drawing/2015/10/21/chartex" xmlns:cx3="http://schemas.microsoft.com/office/drawing/2016/5/9/chartex" xmlns:cx4="http://schemas.microsoft.com/office/drawing/2016/5/10/chartex" xmlns:cx5="http://schemas.microsoft.com/office/drawing/2016/5/11/chartex" xmlns:cx6="http://schemas.microsoft.com/office/drawing/2016/5/12/chartex" xmlns:cx7="http://schemas.microsoft.com/office/drawing/2016/5/13/chartex" xmlns:cx8="http://schemas.microsoft.com/office/drawing/2016/5/14/chartex" xmlns:mc="http://schemas.openxmlformats.org/markup-compatibility/2006" xmlns:aink="http://schemas.microsoft.com/office/drawing/2016/ink" xmlns:am3d="http://schemas.microsoft.com/office/drawing/2017/model3d" xmlns:o="urn:schemas-microsoft-com:office:office" xmlns:r="http://schemas.openxmlformats.org/officeDocument/2006/relationships" xmlns:m="http://schemas.openxmlformats.org/officeDocument/2006/math" xmlns:v="urn:schemas-microsoft-com:vml" xmlns:wp14="http://schemas.microsoft.com/office/word/2010/wordprocessingDrawing" xmlns:wp="http://schemas.openxmlformats.org/drawingml/2006/wordprocessingDrawing" xmlns:w10="urn:schemas-microsoft-com:office:word" xmlns:w="http://schemas.openxmlformats.org/wordprocessingml/2006/main" xmlns:w14="http://schemas.microsoft.com/office/word/2010/wordml" xmlns:w15="http://schemas.microsoft.com/office/word/2012/wordml" xmlns:w16cid="http://schemas.microsoft.com/office/word/2016/wordml/cid" xmlns:w16se="http://schemas.microsoft.com/office/word/2015/wordml/symex" xmlns:wpg="http://schemas.microsoft.com/office/word/2010/wordprocessingGroup" xmlns:wpi="http://schemas.microsoft.com/office/word/2010/wordprocessingInk" xmlns:wne="http://schemas.microsoft.com/office/word/2006/wordml" xmlns:wps="http://schemas.microsoft.com/office/word/2010/wordprocessingShape" mc:Ignorable="w14 w15 w16se w16cid wp14">
   <w:p>
     <w:pPr>
       <w:pStyle w:val="En-tte"/>
@@ -4987,7 +5216,7 @@
 </file>
 
 <file path=word/header4.xml><?xml version="1.0" encoding="utf-8"?>
-<w:hdr xmlns:wpc="http://schemas.microsoft.com/office/word/2010/wordprocessingCanvas" xmlns:mo="http://schemas.microsoft.com/office/mac/office/2008/main" xmlns:mc="http://schemas.openxmlformats.org/markup-compatibility/2006" xmlns:mv="urn:schemas-microsoft-com:mac:vml" xmlns:o="urn:schemas-microsoft-com:office:office" xmlns:r="http://schemas.openxmlformats.org/officeDocument/2006/relationships" xmlns:m="http://schemas.openxmlformats.org/officeDocument/2006/math" xmlns:v="urn:schemas-microsoft-com:vml" xmlns:wp14="http://schemas.microsoft.com/office/word/2010/wordprocessingDrawing" xmlns:wp="http://schemas.openxmlformats.org/drawingml/2006/wordprocessingDrawing" xmlns:w10="urn:schemas-microsoft-com:office:word" xmlns:w="http://schemas.openxmlformats.org/wordprocessingml/2006/main" xmlns:w14="http://schemas.microsoft.com/office/word/2010/wordml" xmlns:w15="http://schemas.microsoft.com/office/word/2012/wordml" xmlns:wpg="http://schemas.microsoft.com/office/word/2010/wordprocessingGroup" xmlns:wpi="http://schemas.microsoft.com/office/word/2010/wordprocessingInk" xmlns:wne="http://schemas.microsoft.com/office/word/2006/wordml" xmlns:wps="http://schemas.microsoft.com/office/word/2010/wordprocessingShape" mc:Ignorable="w14 w15 wp14">
+<w:hdr xmlns:wpc="http://schemas.microsoft.com/office/word/2010/wordprocessingCanvas" xmlns:cx="http://schemas.microsoft.com/office/drawing/2014/chartex" xmlns:cx1="http://schemas.microsoft.com/office/drawing/2015/9/8/chartex" xmlns:cx2="http://schemas.microsoft.com/office/drawing/2015/10/21/chartex" xmlns:cx3="http://schemas.microsoft.com/office/drawing/2016/5/9/chartex" xmlns:cx4="http://schemas.microsoft.com/office/drawing/2016/5/10/chartex" xmlns:cx5="http://schemas.microsoft.com/office/drawing/2016/5/11/chartex" xmlns:cx6="http://schemas.microsoft.com/office/drawing/2016/5/12/chartex" xmlns:cx7="http://schemas.microsoft.com/office/drawing/2016/5/13/chartex" xmlns:cx8="http://schemas.microsoft.com/office/drawing/2016/5/14/chartex" xmlns:mc="http://schemas.openxmlformats.org/markup-compatibility/2006" xmlns:aink="http://schemas.microsoft.com/office/drawing/2016/ink" xmlns:am3d="http://schemas.microsoft.com/office/drawing/2017/model3d" xmlns:o="urn:schemas-microsoft-com:office:office" xmlns:r="http://schemas.openxmlformats.org/officeDocument/2006/relationships" xmlns:m="http://schemas.openxmlformats.org/officeDocument/2006/math" xmlns:v="urn:schemas-microsoft-com:vml" xmlns:wp14="http://schemas.microsoft.com/office/word/2010/wordprocessingDrawing" xmlns:wp="http://schemas.openxmlformats.org/drawingml/2006/wordprocessingDrawing" xmlns:w10="urn:schemas-microsoft-com:office:word" xmlns:w="http://schemas.openxmlformats.org/wordprocessingml/2006/main" xmlns:w14="http://schemas.microsoft.com/office/word/2010/wordml" xmlns:w15="http://schemas.microsoft.com/office/word/2012/wordml" xmlns:w16cid="http://schemas.microsoft.com/office/word/2016/wordml/cid" xmlns:w16se="http://schemas.microsoft.com/office/word/2015/wordml/symex" xmlns:wpg="http://schemas.microsoft.com/office/word/2010/wordprocessingGroup" xmlns:wpi="http://schemas.microsoft.com/office/word/2010/wordprocessingInk" xmlns:wne="http://schemas.microsoft.com/office/word/2006/wordml" xmlns:wps="http://schemas.microsoft.com/office/word/2010/wordprocessingShape" mc:Ignorable="w14 w15 w16se w16cid wp14">
   <w:p>
     <w:pPr>
       <w:pStyle w:val="En-tte"/>
@@ -5028,8 +5257,13 @@
       <w:jc w:val="both"/>
     </w:pPr>
     <w:r>
-      <w:t>Diagramme UML final:</w:t>
+      <w:t>Diagramme UML </w:t>
     </w:r>
+    <w:proofErr w:type="gramStart"/>
+    <w:r>
+      <w:t>final:</w:t>
+    </w:r>
+    <w:proofErr w:type="gramEnd"/>
   </w:p>
   <w:p>
     <w:pPr>
@@ -5044,7 +5278,7 @@
 </file>
 
 <file path=word/header5.xml><?xml version="1.0" encoding="utf-8"?>
-<w:hdr xmlns:wpc="http://schemas.microsoft.com/office/word/2010/wordprocessingCanvas" xmlns:mo="http://schemas.microsoft.com/office/mac/office/2008/main" xmlns:mc="http://schemas.openxmlformats.org/markup-compatibility/2006" xmlns:mv="urn:schemas-microsoft-com:mac:vml" xmlns:o="urn:schemas-microsoft-com:office:office" xmlns:r="http://schemas.openxmlformats.org/officeDocument/2006/relationships" xmlns:m="http://schemas.openxmlformats.org/officeDocument/2006/math" xmlns:v="urn:schemas-microsoft-com:vml" xmlns:wp14="http://schemas.microsoft.com/office/word/2010/wordprocessingDrawing" xmlns:wp="http://schemas.openxmlformats.org/drawingml/2006/wordprocessingDrawing" xmlns:w10="urn:schemas-microsoft-com:office:word" xmlns:w="http://schemas.openxmlformats.org/wordprocessingml/2006/main" xmlns:w14="http://schemas.microsoft.com/office/word/2010/wordml" xmlns:w15="http://schemas.microsoft.com/office/word/2012/wordml" xmlns:wpg="http://schemas.microsoft.com/office/word/2010/wordprocessingGroup" xmlns:wpi="http://schemas.microsoft.com/office/word/2010/wordprocessingInk" xmlns:wne="http://schemas.microsoft.com/office/word/2006/wordml" xmlns:wps="http://schemas.microsoft.com/office/word/2010/wordprocessingShape" mc:Ignorable="w14 w15 wp14">
+<w:hdr xmlns:wpc="http://schemas.microsoft.com/office/word/2010/wordprocessingCanvas" xmlns:cx="http://schemas.microsoft.com/office/drawing/2014/chartex" xmlns:cx1="http://schemas.microsoft.com/office/drawing/2015/9/8/chartex" xmlns:cx2="http://schemas.microsoft.com/office/drawing/2015/10/21/chartex" xmlns:cx3="http://schemas.microsoft.com/office/drawing/2016/5/9/chartex" xmlns:cx4="http://schemas.microsoft.com/office/drawing/2016/5/10/chartex" xmlns:cx5="http://schemas.microsoft.com/office/drawing/2016/5/11/chartex" xmlns:cx6="http://schemas.microsoft.com/office/drawing/2016/5/12/chartex" xmlns:cx7="http://schemas.microsoft.com/office/drawing/2016/5/13/chartex" xmlns:cx8="http://schemas.microsoft.com/office/drawing/2016/5/14/chartex" xmlns:mc="http://schemas.openxmlformats.org/markup-compatibility/2006" xmlns:aink="http://schemas.microsoft.com/office/drawing/2016/ink" xmlns:am3d="http://schemas.microsoft.com/office/drawing/2017/model3d" xmlns:o="urn:schemas-microsoft-com:office:office" xmlns:r="http://schemas.openxmlformats.org/officeDocument/2006/relationships" xmlns:m="http://schemas.openxmlformats.org/officeDocument/2006/math" xmlns:v="urn:schemas-microsoft-com:vml" xmlns:wp14="http://schemas.microsoft.com/office/word/2010/wordprocessingDrawing" xmlns:wp="http://schemas.openxmlformats.org/drawingml/2006/wordprocessingDrawing" xmlns:w10="urn:schemas-microsoft-com:office:word" xmlns:w="http://schemas.openxmlformats.org/wordprocessingml/2006/main" xmlns:w14="http://schemas.microsoft.com/office/word/2010/wordml" xmlns:w15="http://schemas.microsoft.com/office/word/2012/wordml" xmlns:w16cid="http://schemas.microsoft.com/office/word/2016/wordml/cid" xmlns:w16se="http://schemas.microsoft.com/office/word/2015/wordml/symex" xmlns:wpg="http://schemas.microsoft.com/office/word/2010/wordprocessingGroup" xmlns:wpi="http://schemas.microsoft.com/office/word/2010/wordprocessingInk" xmlns:wne="http://schemas.microsoft.com/office/word/2006/wordml" xmlns:wps="http://schemas.microsoft.com/office/word/2010/wordprocessingShape" mc:Ignorable="w14 w15 w16se w16cid wp14">
   <w:p>
     <w:pPr>
       <w:pStyle w:val="Titre2"/>
@@ -5055,7 +5289,7 @@
 </file>
 
 <file path=word/header6.xml><?xml version="1.0" encoding="utf-8"?>
-<w:hdr xmlns:wpc="http://schemas.microsoft.com/office/word/2010/wordprocessingCanvas" xmlns:mo="http://schemas.microsoft.com/office/mac/office/2008/main" xmlns:mc="http://schemas.openxmlformats.org/markup-compatibility/2006" xmlns:mv="urn:schemas-microsoft-com:mac:vml" xmlns:o="urn:schemas-microsoft-com:office:office" xmlns:r="http://schemas.openxmlformats.org/officeDocument/2006/relationships" xmlns:m="http://schemas.openxmlformats.org/officeDocument/2006/math" xmlns:v="urn:schemas-microsoft-com:vml" xmlns:wp14="http://schemas.microsoft.com/office/word/2010/wordprocessingDrawing" xmlns:wp="http://schemas.openxmlformats.org/drawingml/2006/wordprocessingDrawing" xmlns:w10="urn:schemas-microsoft-com:office:word" xmlns:w="http://schemas.openxmlformats.org/wordprocessingml/2006/main" xmlns:w14="http://schemas.microsoft.com/office/word/2010/wordml" xmlns:w15="http://schemas.microsoft.com/office/word/2012/wordml" xmlns:wpg="http://schemas.microsoft.com/office/word/2010/wordprocessingGroup" xmlns:wpi="http://schemas.microsoft.com/office/word/2010/wordprocessingInk" xmlns:wne="http://schemas.microsoft.com/office/word/2006/wordml" xmlns:wps="http://schemas.microsoft.com/office/word/2010/wordprocessingShape" mc:Ignorable="w14 w15 wp14">
+<w:hdr xmlns:wpc="http://schemas.microsoft.com/office/word/2010/wordprocessingCanvas" xmlns:cx="http://schemas.microsoft.com/office/drawing/2014/chartex" xmlns:cx1="http://schemas.microsoft.com/office/drawing/2015/9/8/chartex" xmlns:cx2="http://schemas.microsoft.com/office/drawing/2015/10/21/chartex" xmlns:cx3="http://schemas.microsoft.com/office/drawing/2016/5/9/chartex" xmlns:cx4="http://schemas.microsoft.com/office/drawing/2016/5/10/chartex" xmlns:cx5="http://schemas.microsoft.com/office/drawing/2016/5/11/chartex" xmlns:cx6="http://schemas.microsoft.com/office/drawing/2016/5/12/chartex" xmlns:cx7="http://schemas.microsoft.com/office/drawing/2016/5/13/chartex" xmlns:cx8="http://schemas.microsoft.com/office/drawing/2016/5/14/chartex" xmlns:mc="http://schemas.openxmlformats.org/markup-compatibility/2006" xmlns:aink="http://schemas.microsoft.com/office/drawing/2016/ink" xmlns:am3d="http://schemas.microsoft.com/office/drawing/2017/model3d" xmlns:o="urn:schemas-microsoft-com:office:office" xmlns:r="http://schemas.openxmlformats.org/officeDocument/2006/relationships" xmlns:m="http://schemas.openxmlformats.org/officeDocument/2006/math" xmlns:v="urn:schemas-microsoft-com:vml" xmlns:wp14="http://schemas.microsoft.com/office/word/2010/wordprocessingDrawing" xmlns:wp="http://schemas.openxmlformats.org/drawingml/2006/wordprocessingDrawing" xmlns:w10="urn:schemas-microsoft-com:office:word" xmlns:w="http://schemas.openxmlformats.org/wordprocessingml/2006/main" xmlns:w14="http://schemas.microsoft.com/office/word/2010/wordml" xmlns:w15="http://schemas.microsoft.com/office/word/2012/wordml" xmlns:w16cid="http://schemas.microsoft.com/office/word/2016/wordml/cid" xmlns:w16se="http://schemas.microsoft.com/office/word/2015/wordml/symex" xmlns:wpg="http://schemas.microsoft.com/office/word/2010/wordprocessingGroup" xmlns:wpi="http://schemas.microsoft.com/office/word/2010/wordprocessingInk" xmlns:wne="http://schemas.microsoft.com/office/word/2006/wordml" xmlns:wps="http://schemas.microsoft.com/office/word/2010/wordprocessingShape" mc:Ignorable="w14 w15 w16se w16cid wp14">
   <w:p>
     <w:pPr>
       <w:pStyle w:val="En-tte"/>
@@ -5100,8 +5334,8 @@
 </file>
 
 <file path=word/numbering.xml><?xml version="1.0" encoding="utf-8"?>
-<w:numbering xmlns:wpc="http://schemas.microsoft.com/office/word/2010/wordprocessingCanvas" xmlns:mo="http://schemas.microsoft.com/office/mac/office/2008/main" xmlns:mc="http://schemas.openxmlformats.org/markup-compatibility/2006" xmlns:mv="urn:schemas-microsoft-com:mac:vml" xmlns:o="urn:schemas-microsoft-com:office:office" xmlns:r="http://schemas.openxmlformats.org/officeDocument/2006/relationships" xmlns:m="http://schemas.openxmlformats.org/officeDocument/2006/math" xmlns:v="urn:schemas-microsoft-com:vml" xmlns:wp14="http://schemas.microsoft.com/office/word/2010/wordprocessingDrawing" xmlns:wp="http://schemas.openxmlformats.org/drawingml/2006/wordprocessingDrawing" xmlns:w10="urn:schemas-microsoft-com:office:word" xmlns:w="http://schemas.openxmlformats.org/wordprocessingml/2006/main" xmlns:w14="http://schemas.microsoft.com/office/word/2010/wordml" xmlns:w15="http://schemas.microsoft.com/office/word/2012/wordml" xmlns:wpg="http://schemas.microsoft.com/office/word/2010/wordprocessingGroup" xmlns:wpi="http://schemas.microsoft.com/office/word/2010/wordprocessingInk" xmlns:wne="http://schemas.microsoft.com/office/word/2006/wordml" xmlns:wps="http://schemas.microsoft.com/office/word/2010/wordprocessingShape" mc:Ignorable="w14 w15 wp14">
-  <w:abstractNum w:abstractNumId="0">
+<w:numbering xmlns:wpc="http://schemas.microsoft.com/office/word/2010/wordprocessingCanvas" xmlns:cx="http://schemas.microsoft.com/office/drawing/2014/chartex" xmlns:cx1="http://schemas.microsoft.com/office/drawing/2015/9/8/chartex" xmlns:cx2="http://schemas.microsoft.com/office/drawing/2015/10/21/chartex" xmlns:cx3="http://schemas.microsoft.com/office/drawing/2016/5/9/chartex" xmlns:cx4="http://schemas.microsoft.com/office/drawing/2016/5/10/chartex" xmlns:cx5="http://schemas.microsoft.com/office/drawing/2016/5/11/chartex" xmlns:cx6="http://schemas.microsoft.com/office/drawing/2016/5/12/chartex" xmlns:cx7="http://schemas.microsoft.com/office/drawing/2016/5/13/chartex" xmlns:cx8="http://schemas.microsoft.com/office/drawing/2016/5/14/chartex" xmlns:mc="http://schemas.openxmlformats.org/markup-compatibility/2006" xmlns:aink="http://schemas.microsoft.com/office/drawing/2016/ink" xmlns:am3d="http://schemas.microsoft.com/office/drawing/2017/model3d" xmlns:o="urn:schemas-microsoft-com:office:office" xmlns:r="http://schemas.openxmlformats.org/officeDocument/2006/relationships" xmlns:m="http://schemas.openxmlformats.org/officeDocument/2006/math" xmlns:v="urn:schemas-microsoft-com:vml" xmlns:wp14="http://schemas.microsoft.com/office/word/2010/wordprocessingDrawing" xmlns:wp="http://schemas.openxmlformats.org/drawingml/2006/wordprocessingDrawing" xmlns:w10="urn:schemas-microsoft-com:office:word" xmlns:w="http://schemas.openxmlformats.org/wordprocessingml/2006/main" xmlns:w14="http://schemas.microsoft.com/office/word/2010/wordml" xmlns:w15="http://schemas.microsoft.com/office/word/2012/wordml" xmlns:w16cid="http://schemas.microsoft.com/office/word/2016/wordml/cid" xmlns:w16se="http://schemas.microsoft.com/office/word/2015/wordml/symex" xmlns:wpg="http://schemas.microsoft.com/office/word/2010/wordprocessingGroup" xmlns:wpi="http://schemas.microsoft.com/office/word/2010/wordprocessingInk" xmlns:wne="http://schemas.microsoft.com/office/word/2006/wordml" xmlns:wps="http://schemas.microsoft.com/office/word/2010/wordprocessingShape" mc:Ignorable="w14 w15 w16se w16cid wp14">
+  <w:abstractNum w:abstractNumId="0" w15:restartNumberingAfterBreak="0">
     <w:nsid w:val="1E000B99"/>
     <w:multiLevelType w:val="hybridMultilevel"/>
     <w:tmpl w:val="AB74F2CE"/>
@@ -5214,7 +5448,7 @@
       </w:rPr>
     </w:lvl>
   </w:abstractNum>
-  <w:abstractNum w:abstractNumId="1">
+  <w:abstractNum w:abstractNumId="1" w15:restartNumberingAfterBreak="0">
     <w:nsid w:val="1ECC2CB9"/>
     <w:multiLevelType w:val="hybridMultilevel"/>
     <w:tmpl w:val="CB783288"/>
@@ -5327,7 +5561,7 @@
       </w:rPr>
     </w:lvl>
   </w:abstractNum>
-  <w:abstractNum w:abstractNumId="2">
+  <w:abstractNum w:abstractNumId="2" w15:restartNumberingAfterBreak="0">
     <w:nsid w:val="3EF87F2C"/>
     <w:multiLevelType w:val="hybridMultilevel"/>
     <w:tmpl w:val="2C82FF2C"/>
@@ -5440,7 +5674,7 @@
       </w:rPr>
     </w:lvl>
   </w:abstractNum>
-  <w:abstractNum w:abstractNumId="3">
+  <w:abstractNum w:abstractNumId="3" w15:restartNumberingAfterBreak="0">
     <w:nsid w:val="41633AED"/>
     <w:multiLevelType w:val="hybridMultilevel"/>
     <w:tmpl w:val="C9FC46CC"/>
@@ -5553,7 +5787,7 @@
       </w:rPr>
     </w:lvl>
   </w:abstractNum>
-  <w:abstractNum w:abstractNumId="4">
+  <w:abstractNum w:abstractNumId="4" w15:restartNumberingAfterBreak="0">
     <w:nsid w:val="50AE5ADD"/>
     <w:multiLevelType w:val="hybridMultilevel"/>
     <w:tmpl w:val="5EC6341E"/>
@@ -5665,7 +5899,7 @@
       </w:rPr>
     </w:lvl>
   </w:abstractNum>
-  <w:abstractNum w:abstractNumId="5">
+  <w:abstractNum w:abstractNumId="5" w15:restartNumberingAfterBreak="0">
     <w:nsid w:val="60C06030"/>
     <w:multiLevelType w:val="hybridMultilevel"/>
     <w:tmpl w:val="2CD2C226"/>
@@ -5778,7 +6012,7 @@
       </w:rPr>
     </w:lvl>
   </w:abstractNum>
-  <w:abstractNum w:abstractNumId="6">
+  <w:abstractNum w:abstractNumId="6" w15:restartNumberingAfterBreak="0">
     <w:nsid w:val="696D3BDE"/>
     <w:multiLevelType w:val="multilevel"/>
     <w:tmpl w:val="E22C426C"/>
@@ -5952,7 +6186,7 @@
 </file>
 
 <file path=word/styles.xml><?xml version="1.0" encoding="utf-8"?>
-<w:styles xmlns:mc="http://schemas.openxmlformats.org/markup-compatibility/2006" xmlns:r="http://schemas.openxmlformats.org/officeDocument/2006/relationships" xmlns:w="http://schemas.openxmlformats.org/wordprocessingml/2006/main" xmlns:w14="http://schemas.microsoft.com/office/word/2010/wordml" xmlns:w15="http://schemas.microsoft.com/office/word/2012/wordml" mc:Ignorable="w14 w15">
+<w:styles xmlns:mc="http://schemas.openxmlformats.org/markup-compatibility/2006" xmlns:r="http://schemas.openxmlformats.org/officeDocument/2006/relationships" xmlns:w="http://schemas.openxmlformats.org/wordprocessingml/2006/main" xmlns:w14="http://schemas.microsoft.com/office/word/2010/wordml" xmlns:w15="http://schemas.microsoft.com/office/word/2012/wordml" xmlns:w16cid="http://schemas.microsoft.com/office/word/2016/wordml/cid" xmlns:w16se="http://schemas.microsoft.com/office/word/2015/wordml/symex" mc:Ignorable="w14 w15 w16se w16cid">
   <w:docDefaults>
     <w:rPrDefault>
       <w:rPr>
@@ -5968,7 +6202,7 @@
       </w:pPr>
     </w:pPrDefault>
   </w:docDefaults>
-  <w:latentStyles w:defLockedState="0" w:defUIPriority="99" w:defSemiHidden="0" w:defUnhideWhenUsed="0" w:defQFormat="0" w:count="382">
+  <w:latentStyles w:defLockedState="0" w:defUIPriority="99" w:defSemiHidden="0" w:defUnhideWhenUsed="0" w:defQFormat="0" w:count="375">
     <w:lsdException w:name="Normal" w:uiPriority="0" w:qFormat="1"/>
     <w:lsdException w:name="heading 1" w:uiPriority="9" w:qFormat="1"/>
     <w:lsdException w:name="heading 2" w:semiHidden="1" w:uiPriority="9" w:unhideWhenUsed="1" w:qFormat="1"/>
@@ -6453,7 +6687,6 @@
       <w:spacing w:after="0" w:line="240" w:lineRule="auto"/>
     </w:pPr>
     <w:tblPr>
-      <w:tblInd w:w="0" w:type="dxa"/>
       <w:tblBorders>
         <w:top w:val="single" w:sz="4" w:space="0" w:color="auto"/>
         <w:left w:val="single" w:sz="4" w:space="0" w:color="auto"/>
@@ -6462,15 +6695,9 @@
         <w:insideH w:val="single" w:sz="4" w:space="0" w:color="auto"/>
         <w:insideV w:val="single" w:sz="4" w:space="0" w:color="auto"/>
       </w:tblBorders>
-      <w:tblCellMar>
-        <w:top w:w="0" w:type="dxa"/>
-        <w:left w:w="108" w:type="dxa"/>
-        <w:bottom w:w="0" w:type="dxa"/>
-        <w:right w:w="108" w:type="dxa"/>
-      </w:tblCellMar>
     </w:tblPr>
   </w:style>
-  <w:style w:type="paragraph" w:styleId="Pardeliste">
+  <w:style w:type="paragraph" w:styleId="Paragraphedeliste">
     <w:name w:val="List Paragraph"/>
     <w:basedOn w:val="Normal"/>
     <w:uiPriority w:val="34"/>
@@ -6598,8 +6825,8 @@
       <w:lang w:val="fr-FR" w:eastAsia="fr-FR"/>
     </w:rPr>
   </w:style>
-  <w:style w:type="character" w:customStyle="1" w:styleId="UnresolvedMention">
-    <w:name w:val="Unresolved Mention"/>
+  <w:style w:type="character" w:customStyle="1" w:styleId="Mentionnonrsolue1">
+    <w:name w:val="Mention non résolue1"/>
     <w:basedOn w:val="Policepardfaut"/>
     <w:uiPriority w:val="99"/>
     <w:rsid w:val="003D13DA"/>
@@ -6945,7 +7172,7 @@
 </file>
 
 <file path=customXml/itemProps1.xml><?xml version="1.0" encoding="utf-8"?>
-<ds:datastoreItem xmlns:ds="http://schemas.openxmlformats.org/officeDocument/2006/customXml" ds:itemID="{6E352935-9735-DF4D-A9CF-EEDFFB70598F}">
+<ds:datastoreItem xmlns:ds="http://schemas.openxmlformats.org/officeDocument/2006/customXml" ds:itemID="{562276BD-B7DB-4145-BC15-9F9EC62721FA}">
   <ds:schemaRefs>
     <ds:schemaRef ds:uri="http://schemas.openxmlformats.org/officeDocument/2006/bibliography"/>
   </ds:schemaRefs>

</xml_diff>